<commit_message>
Diagrama de clases versión final
</commit_message>
<xml_diff>
--- a/doc/requirements-first-task.docx
+++ b/doc/requirements-first-task.docx
@@ -1982,7 +1982,7 @@
               <w:widowControl w:val="1"/>
               <w:numPr>
                 <w:ilvl w:val="0"/>
-                <w:numId w:val="3"/>
+                <w:numId w:val="2"/>
               </w:numPr>
               <w:pBdr>
                 <w:top w:space="0" w:sz="0" w:val="nil"/>
@@ -2035,7 +2035,7 @@
               <w:widowControl w:val="1"/>
               <w:numPr>
                 <w:ilvl w:val="0"/>
-                <w:numId w:val="3"/>
+                <w:numId w:val="2"/>
               </w:numPr>
               <w:pBdr>
                 <w:top w:space="0" w:sz="0" w:val="nil"/>
@@ -6293,16 +6293,6 @@
         </w:tc>
       </w:tr>
     </w:tbl>
-    <w:p>
-      <w:pPr>
-        <w:rPr/>
-      </w:pPr>
-      <w:r>
-        <w:rPr>
-          <w:rtl w:val="0"/>
-        </w:rPr>
-      </w:r>
-    </w:p>
     <w:p>
       <w:pPr>
         <w:rPr/>
@@ -6442,143 +6432,6 @@
           <w:rtl w:val="0"/>
         </w:rPr>
         <w:t xml:space="preserve"> A structure is an organized way of storing data. They are very important for making  different operations on some stored collections efficiently. For example, we can find some structures in computing such as : arrays, linked lists, trees, stacks, queues and many others. Each of these structures has its own characteristics, it depends on the context of the problem to use their functionalities and advantages to develop a solution.</w:t>
-      </w:r>
-    </w:p>
-    <w:p>
-      <w:pPr>
-        <w:keepNext w:val="0"/>
-        <w:keepLines w:val="0"/>
-        <w:pageBreakBefore w:val="0"/>
-        <w:widowControl w:val="1"/>
-        <w:pBdr>
-          <w:top w:space="0" w:sz="0" w:val="nil"/>
-          <w:left w:space="0" w:sz="0" w:val="nil"/>
-          <w:bottom w:space="0" w:sz="0" w:val="nil"/>
-          <w:right w:space="0" w:sz="0" w:val="nil"/>
-          <w:between w:space="0" w:sz="0" w:val="nil"/>
-        </w:pBdr>
-        <w:shd w:fill="auto" w:val="clear"/>
-        <w:spacing w:after="160" w:before="0" w:line="259" w:lineRule="auto"/>
-        <w:ind w:left="720" w:right="0" w:firstLine="0"/>
-        <w:jc w:val="left"/>
-        <w:rPr/>
-      </w:pPr>
-      <w:r>
-        <w:rPr>
-          <w:rtl w:val="0"/>
-        </w:rPr>
-      </w:r>
-    </w:p>
-    <w:p>
-      <w:pPr>
-        <w:keepNext w:val="0"/>
-        <w:keepLines w:val="0"/>
-        <w:pageBreakBefore w:val="0"/>
-        <w:widowControl w:val="1"/>
-        <w:numPr>
-          <w:ilvl w:val="0"/>
-          <w:numId w:val="2"/>
-        </w:numPr>
-        <w:pBdr>
-          <w:top w:space="0" w:sz="0" w:val="nil"/>
-          <w:left w:space="0" w:sz="0" w:val="nil"/>
-          <w:bottom w:space="0" w:sz="0" w:val="nil"/>
-          <w:right w:space="0" w:sz="0" w:val="nil"/>
-          <w:between w:space="0" w:sz="0" w:val="nil"/>
-        </w:pBdr>
-        <w:shd w:fill="auto" w:val="clear"/>
-        <w:spacing w:after="160" w:before="0" w:line="259" w:lineRule="auto"/>
-        <w:ind w:left="720" w:right="0" w:hanging="360"/>
-        <w:jc w:val="left"/>
-      </w:pPr>
-      <w:r>
-        <w:rPr>
-          <w:b w:val="1"/>
-          <w:rtl w:val="0"/>
-        </w:rPr>
-        <w:t xml:space="preserve">Linked List</w:t>
-      </w:r>
-      <w:r>
-        <w:rPr>
-          <w:rtl w:val="0"/>
-        </w:rPr>
-        <w:t xml:space="preserve">:  Is a data structure used for organizing collection of nodes. Linked list store elements in the nodes that are connected to each other. Its functionality consists in a value stored in the node and pointers that allow it to create a link between two nodes making a chain starting with a head node. There are two types of list: singly linked list and doubly linked list.</w:t>
-      </w:r>
-      <w:r>
-        <w:rPr>
-          <w:rtl w:val="0"/>
-        </w:rPr>
-      </w:r>
-    </w:p>
-    <w:p>
-      <w:pPr>
-        <w:keepNext w:val="0"/>
-        <w:keepLines w:val="0"/>
-        <w:pageBreakBefore w:val="0"/>
-        <w:widowControl w:val="1"/>
-        <w:pBdr>
-          <w:top w:space="0" w:sz="0" w:val="nil"/>
-          <w:left w:space="0" w:sz="0" w:val="nil"/>
-          <w:bottom w:space="0" w:sz="0" w:val="nil"/>
-          <w:right w:space="0" w:sz="0" w:val="nil"/>
-          <w:between w:space="0" w:sz="0" w:val="nil"/>
-        </w:pBdr>
-        <w:shd w:fill="auto" w:val="clear"/>
-        <w:spacing w:after="160" w:before="0" w:line="259" w:lineRule="auto"/>
-        <w:ind w:left="720" w:right="0" w:firstLine="0"/>
-        <w:jc w:val="left"/>
-        <w:rPr>
-          <w:highlight w:val="yellow"/>
-        </w:rPr>
-      </w:pPr>
-      <w:r>
-        <w:rPr>
-          <w:rtl w:val="0"/>
-        </w:rPr>
-      </w:r>
-    </w:p>
-    <w:p>
-      <w:pPr>
-        <w:keepNext w:val="0"/>
-        <w:keepLines w:val="0"/>
-        <w:pageBreakBefore w:val="0"/>
-        <w:widowControl w:val="1"/>
-        <w:numPr>
-          <w:ilvl w:val="0"/>
-          <w:numId w:val="10"/>
-        </w:numPr>
-        <w:pBdr>
-          <w:top w:space="0" w:sz="0" w:val="nil"/>
-          <w:left w:space="0" w:sz="0" w:val="nil"/>
-          <w:bottom w:space="0" w:sz="0" w:val="nil"/>
-          <w:right w:space="0" w:sz="0" w:val="nil"/>
-          <w:between w:space="0" w:sz="0" w:val="nil"/>
-        </w:pBdr>
-        <w:shd w:fill="auto" w:val="clear"/>
-        <w:spacing w:after="160" w:before="0" w:line="259" w:lineRule="auto"/>
-        <w:ind w:left="720" w:right="0" w:hanging="360"/>
-        <w:jc w:val="left"/>
-        <w:rPr>
-          <w:u w:val="none"/>
-        </w:rPr>
-      </w:pPr>
-      <w:r>
-        <w:rPr>
-          <w:b w:val="1"/>
-          <w:rtl w:val="0"/>
-        </w:rPr>
-        <w:t xml:space="preserve">Double list</w:t>
-      </w:r>
-      <w:r>
-        <w:rPr>
-          <w:rtl w:val="0"/>
-        </w:rPr>
-        <w:t xml:space="preserve">: In a doubly linked list, each node has a pointer to both the next and the previous nodes. This makes the structure more efficient but at the same time takes more space on the memory.</w:t>
-      </w:r>
-      <w:r>
-        <w:rPr>
-          <w:rtl w:val="0"/>
-        </w:rPr>
       </w:r>
     </w:p>
     <w:p>
@@ -6890,6 +6743,31 @@
         <w:keepLines w:val="0"/>
         <w:pageBreakBefore w:val="0"/>
         <w:widowControl w:val="1"/>
+        <w:pBdr>
+          <w:top w:space="0" w:sz="0" w:val="nil"/>
+          <w:left w:space="0" w:sz="0" w:val="nil"/>
+          <w:bottom w:space="0" w:sz="0" w:val="nil"/>
+          <w:right w:space="0" w:sz="0" w:val="nil"/>
+          <w:between w:space="0" w:sz="0" w:val="nil"/>
+        </w:pBdr>
+        <w:shd w:fill="auto" w:val="clear"/>
+        <w:spacing w:after="160" w:before="0" w:line="259" w:lineRule="auto"/>
+        <w:ind w:left="720" w:right="0" w:firstLine="0"/>
+        <w:jc w:val="left"/>
+        <w:rPr/>
+      </w:pPr>
+      <w:r>
+        <w:rPr>
+          <w:rtl w:val="0"/>
+        </w:rPr>
+      </w:r>
+    </w:p>
+    <w:p>
+      <w:pPr>
+        <w:keepNext w:val="0"/>
+        <w:keepLines w:val="0"/>
+        <w:pageBreakBefore w:val="0"/>
+        <w:widowControl w:val="1"/>
         <w:numPr>
           <w:ilvl w:val="0"/>
           <w:numId w:val="1"/>
@@ -7098,8 +6976,10 @@
       </w:pPr>
       <w:r>
         <w:rPr>
+          <w:b w:val="1"/>
           <w:rtl w:val="0"/>
         </w:rPr>
+        <w:t xml:space="preserve">//NO SE SI ESTA SIRVE</w:t>
       </w:r>
     </w:p>
     <w:p>
@@ -7126,13 +7006,13 @@
           <w:b w:val="1"/>
           <w:rtl w:val="0"/>
         </w:rPr>
-        <w:t xml:space="preserve">Alternative 1: Create an online schedule.</w:t>
+        <w:t xml:space="preserve">Alternative 1: Implementation of a data graph. </w:t>
       </w:r>
       <w:r>
         <w:rPr>
           <w:rtl w:val="0"/>
         </w:rPr>
-        <w:t xml:space="preserve"> Creating an online schedule is useful because it allows the user to take notes of all the tasks and reminders. It provides many facilities such as universal access, this means that a customer can manage their tool from any device with internet connection. This alternative offers automatic synchronization, this is necessary to ensure that all the data is perfectly stored.</w:t>
+        <w:t xml:space="preserve">Using a graph to model the problem poses a possible solution to the problem because we could implement it in the task management system instead of a hashtable. Its use represents a facility for the user, since it allows him to customize his tasks more thoroughly. In addition, the network provides more flexibility in expressing priorities, making it a very useful tool for the system.</w:t>
       </w:r>
     </w:p>
     <w:p>
@@ -7177,80 +7057,16 @@
         <w:spacing w:after="160" w:before="0" w:line="259" w:lineRule="auto"/>
         <w:ind w:left="0" w:right="0" w:firstLine="0"/>
         <w:jc w:val="left"/>
-        <w:rPr/>
+        <w:rPr>
+          <w:b w:val="1"/>
+        </w:rPr>
       </w:pPr>
       <w:r>
         <w:rPr>
           <w:b w:val="1"/>
           <w:rtl w:val="0"/>
         </w:rPr>
-        <w:t xml:space="preserve">Alternative 2:  Develop software. </w:t>
-      </w:r>
-      <w:r>
-        <w:rPr>
-          <w:rtl w:val="0"/>
-        </w:rPr>
-        <w:t xml:space="preserve">This alternative allows us to solve the problem of managing tasks and reminders,  implementing different algorithms that are useful for the specified requirement of the client. The program offers the same functionalities for every customer and at the same time can be adapted to  each client requirements. Developing software provides us an advantage because we have a whole universe of possible data structures to meet the needs of the user and make the experience rewarding. Also, it is more flexible than other alternatives, and gives us the opportunity to complement and improve the functionalities in the long term.</w:t>
-      </w:r>
-    </w:p>
-    <w:p>
-      <w:pPr>
-        <w:keepNext w:val="0"/>
-        <w:keepLines w:val="0"/>
-        <w:pageBreakBefore w:val="0"/>
-        <w:widowControl w:val="1"/>
-        <w:pBdr>
-          <w:top w:space="0" w:sz="0" w:val="nil"/>
-          <w:left w:space="0" w:sz="0" w:val="nil"/>
-          <w:bottom w:space="0" w:sz="0" w:val="nil"/>
-          <w:right w:space="0" w:sz="0" w:val="nil"/>
-          <w:between w:space="0" w:sz="0" w:val="nil"/>
-        </w:pBdr>
-        <w:shd w:fill="auto" w:val="clear"/>
-        <w:spacing w:after="160" w:before="0" w:line="259" w:lineRule="auto"/>
-        <w:ind w:left="0" w:right="0" w:firstLine="0"/>
-        <w:jc w:val="left"/>
-        <w:rPr>
-          <w:b w:val="1"/>
-        </w:rPr>
-      </w:pPr>
-      <w:r>
-        <w:rPr>
-          <w:rtl w:val="0"/>
-        </w:rPr>
-      </w:r>
-    </w:p>
-    <w:p>
-      <w:pPr>
-        <w:keepNext w:val="0"/>
-        <w:keepLines w:val="0"/>
-        <w:pageBreakBefore w:val="0"/>
-        <w:widowControl w:val="1"/>
-        <w:pBdr>
-          <w:top w:space="0" w:sz="0" w:val="nil"/>
-          <w:left w:space="0" w:sz="0" w:val="nil"/>
-          <w:bottom w:space="0" w:sz="0" w:val="nil"/>
-          <w:right w:space="0" w:sz="0" w:val="nil"/>
-          <w:between w:space="0" w:sz="0" w:val="nil"/>
-        </w:pBdr>
-        <w:shd w:fill="auto" w:val="clear"/>
-        <w:spacing w:after="160" w:before="0" w:line="259" w:lineRule="auto"/>
-        <w:ind w:left="0" w:right="0" w:firstLine="0"/>
-        <w:jc w:val="left"/>
-        <w:rPr/>
-      </w:pPr>
-      <w:r>
-        <w:rPr>
-          <w:b w:val="1"/>
-          <w:rtl w:val="0"/>
-        </w:rPr>
-        <w:t xml:space="preserve">Alternative 3: Use a virtual assistant</w:t>
-      </w:r>
-      <w:r>
-        <w:rPr>
-          <w:rtl w:val="0"/>
-        </w:rPr>
-        <w:t xml:space="preserve">.  This alternative provides a technological companion to the customer, this is very useful because it provides a better attention due to having an assistant make the user experience completely customized.  Also improves the interaction between the system and the user. Having a virtual assistant allows the user to communicate through voice chat, an option that makes the management of tasks and reminders.</w:t>
+        <w:t xml:space="preserve">Alternative 2:  Develop a program. </w:t>
       </w:r>
     </w:p>
     <w:p>
@@ -7334,613 +7150,6 @@
         <w:spacing w:after="160" w:before="0" w:line="259" w:lineRule="auto"/>
         <w:ind w:left="0" w:right="0" w:firstLine="0"/>
         <w:jc w:val="left"/>
-        <w:rPr/>
-      </w:pPr>
-      <w:r>
-        <w:rPr>
-          <w:rtl w:val="0"/>
-        </w:rPr>
-        <w:t xml:space="preserve">Now that we have considered all the potential solutions for addressing the problem, we need to eliminate the options that are not particularly advantageous. In this regard, we will exclude Alternative 3.</w:t>
-      </w:r>
-    </w:p>
-    <w:p>
-      <w:pPr>
-        <w:keepNext w:val="0"/>
-        <w:keepLines w:val="0"/>
-        <w:pageBreakBefore w:val="0"/>
-        <w:widowControl w:val="1"/>
-        <w:pBdr>
-          <w:top w:space="0" w:sz="0" w:val="nil"/>
-          <w:left w:space="0" w:sz="0" w:val="nil"/>
-          <w:bottom w:space="0" w:sz="0" w:val="nil"/>
-          <w:right w:space="0" w:sz="0" w:val="nil"/>
-          <w:between w:space="0" w:sz="0" w:val="nil"/>
-        </w:pBdr>
-        <w:shd w:fill="auto" w:val="clear"/>
-        <w:spacing w:after="160" w:before="0" w:line="259" w:lineRule="auto"/>
-        <w:ind w:left="0" w:right="0" w:firstLine="0"/>
-        <w:jc w:val="left"/>
-        <w:rPr/>
-      </w:pPr>
-      <w:r>
-        <w:rPr>
-          <w:rtl w:val="0"/>
-        </w:rPr>
-      </w:r>
-    </w:p>
-    <w:p>
-      <w:pPr>
-        <w:keepNext w:val="0"/>
-        <w:keepLines w:val="0"/>
-        <w:pageBreakBefore w:val="0"/>
-        <w:widowControl w:val="1"/>
-        <w:pBdr>
-          <w:top w:space="0" w:sz="0" w:val="nil"/>
-          <w:left w:space="0" w:sz="0" w:val="nil"/>
-          <w:bottom w:space="0" w:sz="0" w:val="nil"/>
-          <w:right w:space="0" w:sz="0" w:val="nil"/>
-          <w:between w:space="0" w:sz="0" w:val="nil"/>
-        </w:pBdr>
-        <w:shd w:fill="auto" w:val="clear"/>
-        <w:spacing w:after="160" w:before="0" w:line="259" w:lineRule="auto"/>
-        <w:ind w:left="0" w:right="0" w:firstLine="0"/>
-        <w:jc w:val="left"/>
-        <w:rPr/>
-      </w:pPr>
-      <w:r>
-        <w:rPr>
-          <w:b w:val="1"/>
-          <w:rtl w:val="0"/>
-        </w:rPr>
-        <w:t xml:space="preserve">Alternative 3:  </w:t>
-      </w:r>
-      <w:r>
-        <w:rPr>
-          <w:rtl w:val="0"/>
-        </w:rPr>
-        <w:t xml:space="preserve">While the idea of having a virtual assistant is appealing and promises a rich user experience, it poses several challenges for the development team. In the long run, maintaining it becomes more difficult and demands increased effort from the development team. The creation and implementation of this alternative require substantial technological resources and heightened support, which can escalate project costs.</w:t>
-      </w:r>
-    </w:p>
-    <w:p>
-      <w:pPr>
-        <w:keepNext w:val="0"/>
-        <w:keepLines w:val="0"/>
-        <w:pageBreakBefore w:val="0"/>
-        <w:widowControl w:val="1"/>
-        <w:pBdr>
-          <w:top w:space="0" w:sz="0" w:val="nil"/>
-          <w:left w:space="0" w:sz="0" w:val="nil"/>
-          <w:bottom w:space="0" w:sz="0" w:val="nil"/>
-          <w:right w:space="0" w:sz="0" w:val="nil"/>
-          <w:between w:space="0" w:sz="0" w:val="nil"/>
-        </w:pBdr>
-        <w:shd w:fill="auto" w:val="clear"/>
-        <w:spacing w:after="160" w:before="0" w:line="259" w:lineRule="auto"/>
-        <w:ind w:left="0" w:right="0" w:firstLine="0"/>
-        <w:jc w:val="left"/>
-        <w:rPr/>
-      </w:pPr>
-      <w:r>
-        <w:rPr>
-          <w:rtl w:val="0"/>
-        </w:rPr>
-        <w:t xml:space="preserve">The analysis above indicates that:</w:t>
-      </w:r>
-    </w:p>
-    <w:p>
-      <w:pPr>
-        <w:keepNext w:val="0"/>
-        <w:keepLines w:val="0"/>
-        <w:pageBreakBefore w:val="0"/>
-        <w:widowControl w:val="1"/>
-        <w:pBdr>
-          <w:top w:space="0" w:sz="0" w:val="nil"/>
-          <w:left w:space="0" w:sz="0" w:val="nil"/>
-          <w:bottom w:space="0" w:sz="0" w:val="nil"/>
-          <w:right w:space="0" w:sz="0" w:val="nil"/>
-          <w:between w:space="0" w:sz="0" w:val="nil"/>
-        </w:pBdr>
-        <w:shd w:fill="auto" w:val="clear"/>
-        <w:spacing w:after="160" w:before="0" w:line="259" w:lineRule="auto"/>
-        <w:ind w:left="0" w:right="0" w:firstLine="0"/>
-        <w:jc w:val="left"/>
-        <w:rPr/>
-      </w:pPr>
-      <w:r>
-        <w:rPr>
-          <w:rtl w:val="0"/>
-        </w:rPr>
-      </w:r>
-    </w:p>
-    <w:p>
-      <w:pPr>
-        <w:keepNext w:val="0"/>
-        <w:keepLines w:val="0"/>
-        <w:pageBreakBefore w:val="0"/>
-        <w:widowControl w:val="1"/>
-        <w:pBdr>
-          <w:top w:space="0" w:sz="0" w:val="nil"/>
-          <w:left w:space="0" w:sz="0" w:val="nil"/>
-          <w:bottom w:space="0" w:sz="0" w:val="nil"/>
-          <w:right w:space="0" w:sz="0" w:val="nil"/>
-          <w:between w:space="0" w:sz="0" w:val="nil"/>
-        </w:pBdr>
-        <w:shd w:fill="auto" w:val="clear"/>
-        <w:spacing w:after="160" w:before="0" w:line="259" w:lineRule="auto"/>
-        <w:ind w:left="0" w:right="0" w:firstLine="0"/>
-        <w:jc w:val="left"/>
-        <w:rPr>
-          <w:b w:val="1"/>
-        </w:rPr>
-      </w:pPr>
-      <w:r>
-        <w:rPr>
-          <w:b w:val="1"/>
-          <w:rtl w:val="0"/>
-        </w:rPr>
-        <w:t xml:space="preserve">Alternative 2:</w:t>
-      </w:r>
-    </w:p>
-    <w:p>
-      <w:pPr>
-        <w:keepNext w:val="0"/>
-        <w:keepLines w:val="0"/>
-        <w:pageBreakBefore w:val="0"/>
-        <w:widowControl w:val="1"/>
-        <w:numPr>
-          <w:ilvl w:val="0"/>
-          <w:numId w:val="7"/>
-        </w:numPr>
-        <w:pBdr>
-          <w:top w:space="0" w:sz="0" w:val="nil"/>
-          <w:left w:space="0" w:sz="0" w:val="nil"/>
-          <w:bottom w:space="0" w:sz="0" w:val="nil"/>
-          <w:right w:space="0" w:sz="0" w:val="nil"/>
-          <w:between w:space="0" w:sz="0" w:val="nil"/>
-        </w:pBdr>
-        <w:shd w:fill="auto" w:val="clear"/>
-        <w:spacing w:after="0" w:afterAutospacing="0" w:before="0" w:line="259" w:lineRule="auto"/>
-        <w:ind w:left="720" w:right="0" w:hanging="360"/>
-        <w:jc w:val="left"/>
-        <w:rPr>
-          <w:u w:val="none"/>
-        </w:rPr>
-      </w:pPr>
-      <w:r>
-        <w:rPr>
-          <w:rtl w:val="0"/>
-        </w:rPr>
-        <w:t xml:space="preserve">It is simpler to develop software using diverse structures tailored to each specific need.</w:t>
-      </w:r>
-    </w:p>
-    <w:p>
-      <w:pPr>
-        <w:keepNext w:val="0"/>
-        <w:keepLines w:val="0"/>
-        <w:pageBreakBefore w:val="0"/>
-        <w:widowControl w:val="1"/>
-        <w:numPr>
-          <w:ilvl w:val="0"/>
-          <w:numId w:val="7"/>
-        </w:numPr>
-        <w:pBdr>
-          <w:top w:space="0" w:sz="0" w:val="nil"/>
-          <w:left w:space="0" w:sz="0" w:val="nil"/>
-          <w:bottom w:space="0" w:sz="0" w:val="nil"/>
-          <w:right w:space="0" w:sz="0" w:val="nil"/>
-          <w:between w:space="0" w:sz="0" w:val="nil"/>
-        </w:pBdr>
-        <w:shd w:fill="auto" w:val="clear"/>
-        <w:spacing w:after="0" w:afterAutospacing="0" w:before="0" w:line="259" w:lineRule="auto"/>
-        <w:ind w:left="720" w:right="0" w:hanging="360"/>
-        <w:jc w:val="left"/>
-        <w:rPr>
-          <w:u w:val="none"/>
-        </w:rPr>
-      </w:pPr>
-      <w:r>
-        <w:rPr>
-          <w:rtl w:val="0"/>
-        </w:rPr>
-        <w:t xml:space="preserve">The use of various structures allows for a more personalized software.</w:t>
-      </w:r>
-    </w:p>
-    <w:p>
-      <w:pPr>
-        <w:keepNext w:val="0"/>
-        <w:keepLines w:val="0"/>
-        <w:pageBreakBefore w:val="0"/>
-        <w:widowControl w:val="1"/>
-        <w:numPr>
-          <w:ilvl w:val="0"/>
-          <w:numId w:val="7"/>
-        </w:numPr>
-        <w:pBdr>
-          <w:top w:space="0" w:sz="0" w:val="nil"/>
-          <w:left w:space="0" w:sz="0" w:val="nil"/>
-          <w:bottom w:space="0" w:sz="0" w:val="nil"/>
-          <w:right w:space="0" w:sz="0" w:val="nil"/>
-          <w:between w:space="0" w:sz="0" w:val="nil"/>
-        </w:pBdr>
-        <w:shd w:fill="auto" w:val="clear"/>
-        <w:spacing w:after="0" w:afterAutospacing="0" w:before="0" w:line="259" w:lineRule="auto"/>
-        <w:ind w:left="720" w:right="0" w:hanging="360"/>
-        <w:jc w:val="left"/>
-        <w:rPr>
-          <w:u w:val="none"/>
-        </w:rPr>
-      </w:pPr>
-      <w:r>
-        <w:rPr>
-          <w:rtl w:val="0"/>
-        </w:rPr>
-        <w:t xml:space="preserve">It can adapt more easily to changing requirements.</w:t>
-      </w:r>
-    </w:p>
-    <w:p>
-      <w:pPr>
-        <w:keepNext w:val="0"/>
-        <w:keepLines w:val="0"/>
-        <w:pageBreakBefore w:val="0"/>
-        <w:widowControl w:val="1"/>
-        <w:numPr>
-          <w:ilvl w:val="0"/>
-          <w:numId w:val="7"/>
-        </w:numPr>
-        <w:pBdr>
-          <w:top w:space="0" w:sz="0" w:val="nil"/>
-          <w:left w:space="0" w:sz="0" w:val="nil"/>
-          <w:bottom w:space="0" w:sz="0" w:val="nil"/>
-          <w:right w:space="0" w:sz="0" w:val="nil"/>
-          <w:between w:space="0" w:sz="0" w:val="nil"/>
-        </w:pBdr>
-        <w:shd w:fill="auto" w:val="clear"/>
-        <w:spacing w:after="0" w:afterAutospacing="0" w:before="0" w:line="259" w:lineRule="auto"/>
-        <w:ind w:left="720" w:right="0" w:hanging="360"/>
-        <w:jc w:val="left"/>
-        <w:rPr>
-          <w:u w:val="none"/>
-        </w:rPr>
-      </w:pPr>
-      <w:r>
-        <w:rPr>
-          <w:rtl w:val="0"/>
-        </w:rPr>
-        <w:t xml:space="preserve">The program is easier to update and maintain in the long term.</w:t>
-      </w:r>
-    </w:p>
-    <w:p>
-      <w:pPr>
-        <w:keepNext w:val="0"/>
-        <w:keepLines w:val="0"/>
-        <w:pageBreakBefore w:val="0"/>
-        <w:widowControl w:val="1"/>
-        <w:numPr>
-          <w:ilvl w:val="0"/>
-          <w:numId w:val="7"/>
-        </w:numPr>
-        <w:pBdr>
-          <w:top w:space="0" w:sz="0" w:val="nil"/>
-          <w:left w:space="0" w:sz="0" w:val="nil"/>
-          <w:bottom w:space="0" w:sz="0" w:val="nil"/>
-          <w:right w:space="0" w:sz="0" w:val="nil"/>
-          <w:between w:space="0" w:sz="0" w:val="nil"/>
-        </w:pBdr>
-        <w:shd w:fill="auto" w:val="clear"/>
-        <w:spacing w:after="0" w:afterAutospacing="0" w:before="0" w:line="259" w:lineRule="auto"/>
-        <w:ind w:left="720" w:right="0" w:hanging="360"/>
-        <w:jc w:val="left"/>
-        <w:rPr>
-          <w:u w:val="none"/>
-        </w:rPr>
-      </w:pPr>
-      <w:r>
-        <w:rPr>
-          <w:rtl w:val="0"/>
-        </w:rPr>
-        <w:t xml:space="preserve">Over time, it could potentially be more cost-effective to maintain.</w:t>
-      </w:r>
-    </w:p>
-    <w:p>
-      <w:pPr>
-        <w:keepNext w:val="0"/>
-        <w:keepLines w:val="0"/>
-        <w:pageBreakBefore w:val="0"/>
-        <w:widowControl w:val="1"/>
-        <w:numPr>
-          <w:ilvl w:val="0"/>
-          <w:numId w:val="7"/>
-        </w:numPr>
-        <w:pBdr>
-          <w:top w:space="0" w:sz="0" w:val="nil"/>
-          <w:left w:space="0" w:sz="0" w:val="nil"/>
-          <w:bottom w:space="0" w:sz="0" w:val="nil"/>
-          <w:right w:space="0" w:sz="0" w:val="nil"/>
-          <w:between w:space="0" w:sz="0" w:val="nil"/>
-        </w:pBdr>
-        <w:shd w:fill="auto" w:val="clear"/>
-        <w:spacing w:after="160" w:before="0" w:line="259" w:lineRule="auto"/>
-        <w:ind w:left="720" w:right="0" w:hanging="360"/>
-        <w:jc w:val="left"/>
-        <w:rPr>
-          <w:u w:val="none"/>
-        </w:rPr>
-      </w:pPr>
-      <w:r>
-        <w:rPr>
-          <w:rtl w:val="0"/>
-        </w:rPr>
-        <w:t xml:space="preserve">it takes a long time to develop</w:t>
-      </w:r>
-    </w:p>
-    <w:p>
-      <w:pPr>
-        <w:keepNext w:val="0"/>
-        <w:keepLines w:val="0"/>
-        <w:pageBreakBefore w:val="0"/>
-        <w:widowControl w:val="1"/>
-        <w:pBdr>
-          <w:top w:space="0" w:sz="0" w:val="nil"/>
-          <w:left w:space="0" w:sz="0" w:val="nil"/>
-          <w:bottom w:space="0" w:sz="0" w:val="nil"/>
-          <w:right w:space="0" w:sz="0" w:val="nil"/>
-          <w:between w:space="0" w:sz="0" w:val="nil"/>
-        </w:pBdr>
-        <w:shd w:fill="auto" w:val="clear"/>
-        <w:spacing w:after="160" w:before="0" w:line="259" w:lineRule="auto"/>
-        <w:ind w:right="0"/>
-        <w:jc w:val="left"/>
-        <w:rPr/>
-      </w:pPr>
-      <w:r>
-        <w:rPr>
-          <w:rtl w:val="0"/>
-        </w:rPr>
-      </w:r>
-    </w:p>
-    <w:p>
-      <w:pPr>
-        <w:keepNext w:val="0"/>
-        <w:keepLines w:val="0"/>
-        <w:pageBreakBefore w:val="0"/>
-        <w:widowControl w:val="1"/>
-        <w:pBdr>
-          <w:top w:space="0" w:sz="0" w:val="nil"/>
-          <w:left w:space="0" w:sz="0" w:val="nil"/>
-          <w:bottom w:space="0" w:sz="0" w:val="nil"/>
-          <w:right w:space="0" w:sz="0" w:val="nil"/>
-          <w:between w:space="0" w:sz="0" w:val="nil"/>
-        </w:pBdr>
-        <w:shd w:fill="auto" w:val="clear"/>
-        <w:spacing w:after="160" w:before="0" w:line="259" w:lineRule="auto"/>
-        <w:ind w:left="0" w:right="0" w:firstLine="0"/>
-        <w:jc w:val="left"/>
-        <w:rPr>
-          <w:b w:val="1"/>
-        </w:rPr>
-      </w:pPr>
-      <w:r>
-        <w:rPr>
-          <w:b w:val="1"/>
-          <w:rtl w:val="0"/>
-        </w:rPr>
-        <w:t xml:space="preserve">Alternative 1:</w:t>
-      </w:r>
-    </w:p>
-    <w:p>
-      <w:pPr>
-        <w:keepNext w:val="0"/>
-        <w:keepLines w:val="0"/>
-        <w:pageBreakBefore w:val="0"/>
-        <w:widowControl w:val="1"/>
-        <w:numPr>
-          <w:ilvl w:val="0"/>
-          <w:numId w:val="5"/>
-        </w:numPr>
-        <w:pBdr>
-          <w:top w:space="0" w:sz="0" w:val="nil"/>
-          <w:left w:space="0" w:sz="0" w:val="nil"/>
-          <w:bottom w:space="0" w:sz="0" w:val="nil"/>
-          <w:right w:space="0" w:sz="0" w:val="nil"/>
-          <w:between w:space="0" w:sz="0" w:val="nil"/>
-        </w:pBdr>
-        <w:shd w:fill="auto" w:val="clear"/>
-        <w:spacing w:after="0" w:afterAutospacing="0" w:before="0" w:line="259" w:lineRule="auto"/>
-        <w:ind w:left="720" w:right="0" w:hanging="360"/>
-        <w:jc w:val="left"/>
-        <w:rPr>
-          <w:u w:val="none"/>
-        </w:rPr>
-      </w:pPr>
-      <w:r>
-        <w:rPr>
-          <w:rtl w:val="0"/>
-        </w:rPr>
-        <w:t xml:space="preserve">Universal access for the customer</w:t>
-      </w:r>
-    </w:p>
-    <w:p>
-      <w:pPr>
-        <w:keepNext w:val="0"/>
-        <w:keepLines w:val="0"/>
-        <w:pageBreakBefore w:val="0"/>
-        <w:widowControl w:val="1"/>
-        <w:numPr>
-          <w:ilvl w:val="0"/>
-          <w:numId w:val="5"/>
-        </w:numPr>
-        <w:pBdr>
-          <w:top w:space="0" w:sz="0" w:val="nil"/>
-          <w:left w:space="0" w:sz="0" w:val="nil"/>
-          <w:bottom w:space="0" w:sz="0" w:val="nil"/>
-          <w:right w:space="0" w:sz="0" w:val="nil"/>
-          <w:between w:space="0" w:sz="0" w:val="nil"/>
-        </w:pBdr>
-        <w:shd w:fill="auto" w:val="clear"/>
-        <w:spacing w:after="0" w:afterAutospacing="0" w:before="0" w:line="259" w:lineRule="auto"/>
-        <w:ind w:left="720" w:right="0" w:hanging="360"/>
-        <w:jc w:val="left"/>
-        <w:rPr>
-          <w:u w:val="none"/>
-        </w:rPr>
-      </w:pPr>
-      <w:r>
-        <w:rPr>
-          <w:rtl w:val="0"/>
-        </w:rPr>
-        <w:t xml:space="preserve">The tools of the schedule allows to take notes </w:t>
-      </w:r>
-    </w:p>
-    <w:p>
-      <w:pPr>
-        <w:keepNext w:val="0"/>
-        <w:keepLines w:val="0"/>
-        <w:pageBreakBefore w:val="0"/>
-        <w:widowControl w:val="1"/>
-        <w:numPr>
-          <w:ilvl w:val="0"/>
-          <w:numId w:val="5"/>
-        </w:numPr>
-        <w:pBdr>
-          <w:top w:space="0" w:sz="0" w:val="nil"/>
-          <w:left w:space="0" w:sz="0" w:val="nil"/>
-          <w:bottom w:space="0" w:sz="0" w:val="nil"/>
-          <w:right w:space="0" w:sz="0" w:val="nil"/>
-          <w:between w:space="0" w:sz="0" w:val="nil"/>
-        </w:pBdr>
-        <w:shd w:fill="auto" w:val="clear"/>
-        <w:spacing w:after="0" w:afterAutospacing="0" w:before="0" w:line="259" w:lineRule="auto"/>
-        <w:ind w:left="720" w:right="0" w:hanging="360"/>
-        <w:jc w:val="left"/>
-        <w:rPr>
-          <w:u w:val="none"/>
-        </w:rPr>
-      </w:pPr>
-      <w:r>
-        <w:rPr>
-          <w:rtl w:val="0"/>
-        </w:rPr>
-        <w:t xml:space="preserve">It's necessary to have  wifi connection for having access to the data</w:t>
-      </w:r>
-    </w:p>
-    <w:p>
-      <w:pPr>
-        <w:keepNext w:val="0"/>
-        <w:keepLines w:val="0"/>
-        <w:pageBreakBefore w:val="0"/>
-        <w:widowControl w:val="1"/>
-        <w:numPr>
-          <w:ilvl w:val="0"/>
-          <w:numId w:val="5"/>
-        </w:numPr>
-        <w:pBdr>
-          <w:top w:space="0" w:sz="0" w:val="nil"/>
-          <w:left w:space="0" w:sz="0" w:val="nil"/>
-          <w:bottom w:space="0" w:sz="0" w:val="nil"/>
-          <w:right w:space="0" w:sz="0" w:val="nil"/>
-          <w:between w:space="0" w:sz="0" w:val="nil"/>
-        </w:pBdr>
-        <w:shd w:fill="auto" w:val="clear"/>
-        <w:spacing w:after="0" w:afterAutospacing="0" w:before="0" w:line="259" w:lineRule="auto"/>
-        <w:ind w:left="720" w:right="0" w:hanging="360"/>
-        <w:jc w:val="left"/>
-        <w:rPr>
-          <w:u w:val="none"/>
-        </w:rPr>
-      </w:pPr>
-      <w:r>
-        <w:rPr>
-          <w:rtl w:val="0"/>
-        </w:rPr>
-        <w:t xml:space="preserve"> The interface can be harder to use for the user</w:t>
-      </w:r>
-    </w:p>
-    <w:p>
-      <w:pPr>
-        <w:keepNext w:val="0"/>
-        <w:keepLines w:val="0"/>
-        <w:pageBreakBefore w:val="0"/>
-        <w:widowControl w:val="1"/>
-        <w:numPr>
-          <w:ilvl w:val="0"/>
-          <w:numId w:val="5"/>
-        </w:numPr>
-        <w:pBdr>
-          <w:top w:space="0" w:sz="0" w:val="nil"/>
-          <w:left w:space="0" w:sz="0" w:val="nil"/>
-          <w:bottom w:space="0" w:sz="0" w:val="nil"/>
-          <w:right w:space="0" w:sz="0" w:val="nil"/>
-          <w:between w:space="0" w:sz="0" w:val="nil"/>
-        </w:pBdr>
-        <w:shd w:fill="auto" w:val="clear"/>
-        <w:spacing w:after="0" w:afterAutospacing="0" w:before="0" w:line="259" w:lineRule="auto"/>
-        <w:ind w:left="720" w:right="0" w:hanging="360"/>
-        <w:jc w:val="left"/>
-        <w:rPr>
-          <w:u w:val="none"/>
-        </w:rPr>
-      </w:pPr>
-      <w:r>
-        <w:rPr>
-          <w:rtl w:val="0"/>
-        </w:rPr>
-        <w:t xml:space="preserve">it functionalities aren't really personalized</w:t>
-      </w:r>
-    </w:p>
-    <w:p>
-      <w:pPr>
-        <w:keepNext w:val="0"/>
-        <w:keepLines w:val="0"/>
-        <w:pageBreakBefore w:val="0"/>
-        <w:widowControl w:val="1"/>
-        <w:numPr>
-          <w:ilvl w:val="0"/>
-          <w:numId w:val="5"/>
-        </w:numPr>
-        <w:pBdr>
-          <w:top w:space="0" w:sz="0" w:val="nil"/>
-          <w:left w:space="0" w:sz="0" w:val="nil"/>
-          <w:bottom w:space="0" w:sz="0" w:val="nil"/>
-          <w:right w:space="0" w:sz="0" w:val="nil"/>
-          <w:between w:space="0" w:sz="0" w:val="nil"/>
-        </w:pBdr>
-        <w:shd w:fill="auto" w:val="clear"/>
-        <w:spacing w:after="160" w:before="0" w:line="259" w:lineRule="auto"/>
-        <w:ind w:left="720" w:right="0" w:hanging="360"/>
-        <w:jc w:val="left"/>
-        <w:rPr>
-          <w:u w:val="none"/>
-        </w:rPr>
-      </w:pPr>
-      <w:r>
-        <w:rPr>
-          <w:rtl w:val="0"/>
-        </w:rPr>
-        <w:t xml:space="preserve">It is harder to maintain </w:t>
-      </w:r>
-      <w:r>
-        <w:rPr>
-          <w:rtl w:val="0"/>
-        </w:rPr>
-      </w:r>
-    </w:p>
-    <w:p>
-      <w:pPr>
-        <w:keepNext w:val="0"/>
-        <w:keepLines w:val="0"/>
-        <w:pageBreakBefore w:val="0"/>
-        <w:widowControl w:val="1"/>
-        <w:pBdr>
-          <w:top w:space="0" w:sz="0" w:val="nil"/>
-          <w:left w:space="0" w:sz="0" w:val="nil"/>
-          <w:bottom w:space="0" w:sz="0" w:val="nil"/>
-          <w:right w:space="0" w:sz="0" w:val="nil"/>
-          <w:between w:space="0" w:sz="0" w:val="nil"/>
-        </w:pBdr>
-        <w:shd w:fill="auto" w:val="clear"/>
-        <w:spacing w:after="160" w:before="0" w:line="259" w:lineRule="auto"/>
-        <w:ind w:left="0" w:right="0" w:firstLine="0"/>
-        <w:jc w:val="left"/>
         <w:rPr>
           <w:rFonts w:ascii="Arial" w:cs="Arial" w:eastAsia="Arial" w:hAnsi="Arial"/>
           <w:b w:val="1"/>
@@ -7961,1415 +7170,6 @@
           <w:rtl w:val="0"/>
         </w:rPr>
         <w:t xml:space="preserve">Step 5: Selection of the best solution</w:t>
-      </w:r>
-    </w:p>
-    <w:p>
-      <w:pPr>
-        <w:keepNext w:val="0"/>
-        <w:keepLines w:val="0"/>
-        <w:pageBreakBefore w:val="0"/>
-        <w:widowControl w:val="1"/>
-        <w:pBdr>
-          <w:top w:space="0" w:sz="0" w:val="nil"/>
-          <w:left w:space="0" w:sz="0" w:val="nil"/>
-          <w:bottom w:space="0" w:sz="0" w:val="nil"/>
-          <w:right w:space="0" w:sz="0" w:val="nil"/>
-          <w:between w:space="0" w:sz="0" w:val="nil"/>
-        </w:pBdr>
-        <w:shd w:fill="auto" w:val="clear"/>
-        <w:spacing w:after="160" w:before="0" w:line="259" w:lineRule="auto"/>
-        <w:ind w:left="0" w:right="0" w:firstLine="0"/>
-        <w:jc w:val="left"/>
-        <w:rPr/>
-      </w:pPr>
-      <w:r>
-        <w:rPr>
-          <w:rtl w:val="0"/>
-        </w:rPr>
-        <w:t xml:space="preserve">In order to choose the most optimal solution it is necessary to establish some criteria that allow us to recognize which is the best alternative to solve the problem. In this case we are going to use four criteria to compare and make a decision. </w:t>
-      </w:r>
-    </w:p>
-    <w:p>
-      <w:pPr>
-        <w:keepNext w:val="0"/>
-        <w:keepLines w:val="0"/>
-        <w:pageBreakBefore w:val="0"/>
-        <w:widowControl w:val="1"/>
-        <w:pBdr>
-          <w:top w:space="0" w:sz="0" w:val="nil"/>
-          <w:left w:space="0" w:sz="0" w:val="nil"/>
-          <w:bottom w:space="0" w:sz="0" w:val="nil"/>
-          <w:right w:space="0" w:sz="0" w:val="nil"/>
-          <w:between w:space="0" w:sz="0" w:val="nil"/>
-        </w:pBdr>
-        <w:shd w:fill="auto" w:val="clear"/>
-        <w:spacing w:after="160" w:before="0" w:line="259" w:lineRule="auto"/>
-        <w:ind w:left="0" w:right="0" w:firstLine="0"/>
-        <w:jc w:val="left"/>
-        <w:rPr>
-          <w:b w:val="1"/>
-        </w:rPr>
-      </w:pPr>
-      <w:r>
-        <w:rPr>
-          <w:b w:val="1"/>
-          <w:rtl w:val="0"/>
-        </w:rPr>
-        <w:t xml:space="preserve">Criteria A:  User experience </w:t>
-      </w:r>
-    </w:p>
-    <w:p>
-      <w:pPr>
-        <w:keepNext w:val="0"/>
-        <w:keepLines w:val="0"/>
-        <w:pageBreakBefore w:val="0"/>
-        <w:widowControl w:val="1"/>
-        <w:numPr>
-          <w:ilvl w:val="0"/>
-          <w:numId w:val="4"/>
-        </w:numPr>
-        <w:pBdr>
-          <w:top w:space="0" w:sz="0" w:val="nil"/>
-          <w:left w:space="0" w:sz="0" w:val="nil"/>
-          <w:bottom w:space="0" w:sz="0" w:val="nil"/>
-          <w:right w:space="0" w:sz="0" w:val="nil"/>
-          <w:between w:space="0" w:sz="0" w:val="nil"/>
-        </w:pBdr>
-        <w:shd w:fill="auto" w:val="clear"/>
-        <w:spacing w:after="0" w:afterAutospacing="0" w:before="0" w:line="259" w:lineRule="auto"/>
-        <w:ind w:left="720" w:right="0" w:hanging="360"/>
-        <w:jc w:val="left"/>
-        <w:rPr>
-          <w:b w:val="1"/>
-          <w:u w:val="none"/>
-        </w:rPr>
-      </w:pPr>
-      <w:r>
-        <w:rPr>
-          <w:b w:val="1"/>
-          <w:rtl w:val="0"/>
-        </w:rPr>
-        <w:t xml:space="preserve">[2]Easy to handle and interact for the user</w:t>
-      </w:r>
-    </w:p>
-    <w:p>
-      <w:pPr>
-        <w:keepNext w:val="0"/>
-        <w:keepLines w:val="0"/>
-        <w:pageBreakBefore w:val="0"/>
-        <w:widowControl w:val="1"/>
-        <w:numPr>
-          <w:ilvl w:val="0"/>
-          <w:numId w:val="4"/>
-        </w:numPr>
-        <w:pBdr>
-          <w:top w:space="0" w:sz="0" w:val="nil"/>
-          <w:left w:space="0" w:sz="0" w:val="nil"/>
-          <w:bottom w:space="0" w:sz="0" w:val="nil"/>
-          <w:right w:space="0" w:sz="0" w:val="nil"/>
-          <w:between w:space="0" w:sz="0" w:val="nil"/>
-        </w:pBdr>
-        <w:shd w:fill="auto" w:val="clear"/>
-        <w:spacing w:after="160" w:before="0" w:line="259" w:lineRule="auto"/>
-        <w:ind w:left="720" w:right="0" w:hanging="360"/>
-        <w:jc w:val="left"/>
-        <w:rPr>
-          <w:b w:val="1"/>
-          <w:u w:val="none"/>
-        </w:rPr>
-      </w:pPr>
-      <w:r>
-        <w:rPr>
-          <w:b w:val="1"/>
-          <w:rtl w:val="0"/>
-        </w:rPr>
-        <w:t xml:space="preserve">[1]Hard to handle and interact for the user</w:t>
-      </w:r>
-    </w:p>
-    <w:p>
-      <w:pPr>
-        <w:keepNext w:val="0"/>
-        <w:keepLines w:val="0"/>
-        <w:pageBreakBefore w:val="0"/>
-        <w:widowControl w:val="1"/>
-        <w:pBdr>
-          <w:top w:space="0" w:sz="0" w:val="nil"/>
-          <w:left w:space="0" w:sz="0" w:val="nil"/>
-          <w:bottom w:space="0" w:sz="0" w:val="nil"/>
-          <w:right w:space="0" w:sz="0" w:val="nil"/>
-          <w:between w:space="0" w:sz="0" w:val="nil"/>
-        </w:pBdr>
-        <w:shd w:fill="auto" w:val="clear"/>
-        <w:spacing w:after="160" w:before="0" w:line="259" w:lineRule="auto"/>
-        <w:ind w:left="0" w:right="0" w:firstLine="0"/>
-        <w:jc w:val="left"/>
-        <w:rPr>
-          <w:b w:val="1"/>
-        </w:rPr>
-      </w:pPr>
-      <w:r>
-        <w:rPr>
-          <w:b w:val="1"/>
-          <w:rtl w:val="0"/>
-        </w:rPr>
-        <w:t xml:space="preserve">Criteria B:  Access Dependence</w:t>
-      </w:r>
-    </w:p>
-    <w:p>
-      <w:pPr>
-        <w:keepNext w:val="0"/>
-        <w:keepLines w:val="0"/>
-        <w:pageBreakBefore w:val="0"/>
-        <w:widowControl w:val="1"/>
-        <w:numPr>
-          <w:ilvl w:val="0"/>
-          <w:numId w:val="8"/>
-        </w:numPr>
-        <w:pBdr>
-          <w:top w:space="0" w:sz="0" w:val="nil"/>
-          <w:left w:space="0" w:sz="0" w:val="nil"/>
-          <w:bottom w:space="0" w:sz="0" w:val="nil"/>
-          <w:right w:space="0" w:sz="0" w:val="nil"/>
-          <w:between w:space="0" w:sz="0" w:val="nil"/>
-        </w:pBdr>
-        <w:shd w:fill="auto" w:val="clear"/>
-        <w:spacing w:after="0" w:afterAutospacing="0" w:before="0" w:line="259" w:lineRule="auto"/>
-        <w:ind w:left="720" w:right="0" w:hanging="360"/>
-        <w:jc w:val="left"/>
-        <w:rPr>
-          <w:b w:val="1"/>
-          <w:u w:val="none"/>
-        </w:rPr>
-      </w:pPr>
-      <w:r>
-        <w:rPr>
-          <w:b w:val="1"/>
-          <w:rtl w:val="0"/>
-        </w:rPr>
-        <w:t xml:space="preserve">[2]independent of a connection</w:t>
-      </w:r>
-    </w:p>
-    <w:p>
-      <w:pPr>
-        <w:keepNext w:val="0"/>
-        <w:keepLines w:val="0"/>
-        <w:pageBreakBefore w:val="0"/>
-        <w:widowControl w:val="1"/>
-        <w:numPr>
-          <w:ilvl w:val="0"/>
-          <w:numId w:val="8"/>
-        </w:numPr>
-        <w:pBdr>
-          <w:top w:space="0" w:sz="0" w:val="nil"/>
-          <w:left w:space="0" w:sz="0" w:val="nil"/>
-          <w:bottom w:space="0" w:sz="0" w:val="nil"/>
-          <w:right w:space="0" w:sz="0" w:val="nil"/>
-          <w:between w:space="0" w:sz="0" w:val="nil"/>
-        </w:pBdr>
-        <w:shd w:fill="auto" w:val="clear"/>
-        <w:spacing w:after="160" w:before="0" w:line="259" w:lineRule="auto"/>
-        <w:ind w:left="720" w:right="0" w:hanging="360"/>
-        <w:jc w:val="left"/>
-        <w:rPr>
-          <w:b w:val="1"/>
-          <w:u w:val="none"/>
-        </w:rPr>
-      </w:pPr>
-      <w:r>
-        <w:rPr>
-          <w:b w:val="1"/>
-          <w:rtl w:val="0"/>
-        </w:rPr>
-        <w:t xml:space="preserve">[1]dependent of a connection</w:t>
-      </w:r>
-    </w:p>
-    <w:p>
-      <w:pPr>
-        <w:keepNext w:val="0"/>
-        <w:keepLines w:val="0"/>
-        <w:pageBreakBefore w:val="0"/>
-        <w:widowControl w:val="1"/>
-        <w:pBdr>
-          <w:top w:space="0" w:sz="0" w:val="nil"/>
-          <w:left w:space="0" w:sz="0" w:val="nil"/>
-          <w:bottom w:space="0" w:sz="0" w:val="nil"/>
-          <w:right w:space="0" w:sz="0" w:val="nil"/>
-          <w:between w:space="0" w:sz="0" w:val="nil"/>
-        </w:pBdr>
-        <w:shd w:fill="auto" w:val="clear"/>
-        <w:spacing w:after="160" w:before="0" w:line="259" w:lineRule="auto"/>
-        <w:ind w:left="0" w:right="0" w:firstLine="0"/>
-        <w:jc w:val="left"/>
-        <w:rPr>
-          <w:b w:val="1"/>
-        </w:rPr>
-      </w:pPr>
-      <w:r>
-        <w:rPr>
-          <w:b w:val="1"/>
-          <w:rtl w:val="0"/>
-        </w:rPr>
-        <w:t xml:space="preserve">Criteria C:  Complexity in algorithmic implementation </w:t>
-      </w:r>
-    </w:p>
-    <w:p>
-      <w:pPr>
-        <w:keepNext w:val="0"/>
-        <w:keepLines w:val="0"/>
-        <w:pageBreakBefore w:val="0"/>
-        <w:widowControl w:val="1"/>
-        <w:numPr>
-          <w:ilvl w:val="0"/>
-          <w:numId w:val="9"/>
-        </w:numPr>
-        <w:pBdr>
-          <w:top w:space="0" w:sz="0" w:val="nil"/>
-          <w:left w:space="0" w:sz="0" w:val="nil"/>
-          <w:bottom w:space="0" w:sz="0" w:val="nil"/>
-          <w:right w:space="0" w:sz="0" w:val="nil"/>
-          <w:between w:space="0" w:sz="0" w:val="nil"/>
-        </w:pBdr>
-        <w:shd w:fill="auto" w:val="clear"/>
-        <w:spacing w:after="0" w:afterAutospacing="0" w:before="0" w:line="259" w:lineRule="auto"/>
-        <w:ind w:left="720" w:right="0" w:hanging="360"/>
-        <w:jc w:val="left"/>
-        <w:rPr>
-          <w:b w:val="1"/>
-          <w:u w:val="none"/>
-        </w:rPr>
-      </w:pPr>
-      <w:r>
-        <w:rPr>
-          <w:b w:val="1"/>
-          <w:rtl w:val="0"/>
-        </w:rPr>
-        <w:t xml:space="preserve">[3]Easy to implement and maintain</w:t>
-      </w:r>
-    </w:p>
-    <w:p>
-      <w:pPr>
-        <w:keepNext w:val="0"/>
-        <w:keepLines w:val="0"/>
-        <w:pageBreakBefore w:val="0"/>
-        <w:widowControl w:val="1"/>
-        <w:numPr>
-          <w:ilvl w:val="0"/>
-          <w:numId w:val="9"/>
-        </w:numPr>
-        <w:pBdr>
-          <w:top w:space="0" w:sz="0" w:val="nil"/>
-          <w:left w:space="0" w:sz="0" w:val="nil"/>
-          <w:bottom w:space="0" w:sz="0" w:val="nil"/>
-          <w:right w:space="0" w:sz="0" w:val="nil"/>
-          <w:between w:space="0" w:sz="0" w:val="nil"/>
-        </w:pBdr>
-        <w:shd w:fill="auto" w:val="clear"/>
-        <w:spacing w:after="0" w:afterAutospacing="0" w:before="0" w:line="259" w:lineRule="auto"/>
-        <w:ind w:left="720" w:right="0" w:hanging="360"/>
-        <w:jc w:val="left"/>
-        <w:rPr>
-          <w:b w:val="1"/>
-          <w:u w:val="none"/>
-        </w:rPr>
-      </w:pPr>
-      <w:r>
-        <w:rPr>
-          <w:b w:val="1"/>
-          <w:rtl w:val="0"/>
-        </w:rPr>
-        <w:t xml:space="preserve">[2]Medium  to implement and maintain</w:t>
-      </w:r>
-    </w:p>
-    <w:p>
-      <w:pPr>
-        <w:keepNext w:val="0"/>
-        <w:keepLines w:val="0"/>
-        <w:pageBreakBefore w:val="0"/>
-        <w:widowControl w:val="1"/>
-        <w:numPr>
-          <w:ilvl w:val="0"/>
-          <w:numId w:val="9"/>
-        </w:numPr>
-        <w:pBdr>
-          <w:top w:space="0" w:sz="0" w:val="nil"/>
-          <w:left w:space="0" w:sz="0" w:val="nil"/>
-          <w:bottom w:space="0" w:sz="0" w:val="nil"/>
-          <w:right w:space="0" w:sz="0" w:val="nil"/>
-          <w:between w:space="0" w:sz="0" w:val="nil"/>
-        </w:pBdr>
-        <w:shd w:fill="auto" w:val="clear"/>
-        <w:spacing w:after="160" w:before="0" w:line="259" w:lineRule="auto"/>
-        <w:ind w:left="720" w:right="0" w:hanging="360"/>
-        <w:jc w:val="left"/>
-        <w:rPr>
-          <w:b w:val="1"/>
-          <w:u w:val="none"/>
-        </w:rPr>
-      </w:pPr>
-      <w:r>
-        <w:rPr>
-          <w:b w:val="1"/>
-          <w:rtl w:val="0"/>
-        </w:rPr>
-        <w:t xml:space="preserve">[1]Hard  to implement and maintain</w:t>
-      </w:r>
-    </w:p>
-    <w:p>
-      <w:pPr>
-        <w:keepNext w:val="0"/>
-        <w:keepLines w:val="0"/>
-        <w:pageBreakBefore w:val="0"/>
-        <w:widowControl w:val="1"/>
-        <w:pBdr>
-          <w:top w:space="0" w:sz="0" w:val="nil"/>
-          <w:left w:space="0" w:sz="0" w:val="nil"/>
-          <w:bottom w:space="0" w:sz="0" w:val="nil"/>
-          <w:right w:space="0" w:sz="0" w:val="nil"/>
-          <w:between w:space="0" w:sz="0" w:val="nil"/>
-        </w:pBdr>
-        <w:shd w:fill="auto" w:val="clear"/>
-        <w:spacing w:after="160" w:before="0" w:line="259" w:lineRule="auto"/>
-        <w:ind w:left="0" w:right="0" w:firstLine="0"/>
-        <w:jc w:val="left"/>
-        <w:rPr>
-          <w:b w:val="1"/>
-        </w:rPr>
-      </w:pPr>
-      <w:r>
-        <w:rPr>
-          <w:b w:val="1"/>
-          <w:rtl w:val="0"/>
-        </w:rPr>
-        <w:t xml:space="preserve">Criteria D: Satisfaction of the requirements</w:t>
-      </w:r>
-    </w:p>
-    <w:p>
-      <w:pPr>
-        <w:keepNext w:val="0"/>
-        <w:keepLines w:val="0"/>
-        <w:pageBreakBefore w:val="0"/>
-        <w:widowControl w:val="1"/>
-        <w:numPr>
-          <w:ilvl w:val="0"/>
-          <w:numId w:val="6"/>
-        </w:numPr>
-        <w:pBdr>
-          <w:top w:space="0" w:sz="0" w:val="nil"/>
-          <w:left w:space="0" w:sz="0" w:val="nil"/>
-          <w:bottom w:space="0" w:sz="0" w:val="nil"/>
-          <w:right w:space="0" w:sz="0" w:val="nil"/>
-          <w:between w:space="0" w:sz="0" w:val="nil"/>
-        </w:pBdr>
-        <w:shd w:fill="auto" w:val="clear"/>
-        <w:spacing w:after="0" w:afterAutospacing="0" w:before="0" w:line="259" w:lineRule="auto"/>
-        <w:ind w:left="720" w:right="0" w:hanging="360"/>
-        <w:jc w:val="left"/>
-        <w:rPr>
-          <w:b w:val="1"/>
-          <w:u w:val="none"/>
-        </w:rPr>
-      </w:pPr>
-      <w:r>
-        <w:rPr>
-          <w:b w:val="1"/>
-          <w:rtl w:val="0"/>
-        </w:rPr>
-        <w:t xml:space="preserve">[3]High Satisfaction </w:t>
-      </w:r>
-    </w:p>
-    <w:p>
-      <w:pPr>
-        <w:keepNext w:val="0"/>
-        <w:keepLines w:val="0"/>
-        <w:pageBreakBefore w:val="0"/>
-        <w:widowControl w:val="1"/>
-        <w:numPr>
-          <w:ilvl w:val="0"/>
-          <w:numId w:val="6"/>
-        </w:numPr>
-        <w:pBdr>
-          <w:top w:space="0" w:sz="0" w:val="nil"/>
-          <w:left w:space="0" w:sz="0" w:val="nil"/>
-          <w:bottom w:space="0" w:sz="0" w:val="nil"/>
-          <w:right w:space="0" w:sz="0" w:val="nil"/>
-          <w:between w:space="0" w:sz="0" w:val="nil"/>
-        </w:pBdr>
-        <w:shd w:fill="auto" w:val="clear"/>
-        <w:spacing w:after="0" w:afterAutospacing="0" w:before="0" w:line="259" w:lineRule="auto"/>
-        <w:ind w:left="720" w:right="0" w:hanging="360"/>
-        <w:jc w:val="left"/>
-        <w:rPr>
-          <w:b w:val="1"/>
-          <w:u w:val="none"/>
-        </w:rPr>
-      </w:pPr>
-      <w:r>
-        <w:rPr>
-          <w:b w:val="1"/>
-          <w:rtl w:val="0"/>
-        </w:rPr>
-        <w:t xml:space="preserve">[2]Medium  Satisfaction</w:t>
-      </w:r>
-    </w:p>
-    <w:p>
-      <w:pPr>
-        <w:keepNext w:val="0"/>
-        <w:keepLines w:val="0"/>
-        <w:pageBreakBefore w:val="0"/>
-        <w:widowControl w:val="1"/>
-        <w:numPr>
-          <w:ilvl w:val="0"/>
-          <w:numId w:val="6"/>
-        </w:numPr>
-        <w:pBdr>
-          <w:top w:space="0" w:sz="0" w:val="nil"/>
-          <w:left w:space="0" w:sz="0" w:val="nil"/>
-          <w:bottom w:space="0" w:sz="0" w:val="nil"/>
-          <w:right w:space="0" w:sz="0" w:val="nil"/>
-          <w:between w:space="0" w:sz="0" w:val="nil"/>
-        </w:pBdr>
-        <w:shd w:fill="auto" w:val="clear"/>
-        <w:spacing w:after="160" w:before="0" w:line="259" w:lineRule="auto"/>
-        <w:ind w:left="720" w:right="0" w:hanging="360"/>
-        <w:jc w:val="left"/>
-        <w:rPr>
-          <w:b w:val="1"/>
-          <w:u w:val="none"/>
-        </w:rPr>
-      </w:pPr>
-      <w:r>
-        <w:rPr>
-          <w:b w:val="1"/>
-          <w:rtl w:val="0"/>
-        </w:rPr>
-        <w:t xml:space="preserve">[1]Low  Satisfaction</w:t>
-      </w:r>
-    </w:p>
-    <w:p>
-      <w:pPr>
-        <w:keepNext w:val="0"/>
-        <w:keepLines w:val="0"/>
-        <w:pageBreakBefore w:val="0"/>
-        <w:widowControl w:val="1"/>
-        <w:pBdr>
-          <w:top w:space="0" w:sz="0" w:val="nil"/>
-          <w:left w:space="0" w:sz="0" w:val="nil"/>
-          <w:bottom w:space="0" w:sz="0" w:val="nil"/>
-          <w:right w:space="0" w:sz="0" w:val="nil"/>
-          <w:between w:space="0" w:sz="0" w:val="nil"/>
-        </w:pBdr>
-        <w:shd w:fill="auto" w:val="clear"/>
-        <w:spacing w:after="160" w:before="0" w:line="259" w:lineRule="auto"/>
-        <w:ind w:left="0" w:right="0" w:firstLine="0"/>
-        <w:jc w:val="left"/>
-        <w:rPr/>
-      </w:pPr>
-      <w:r>
-        <w:rPr>
-          <w:rtl w:val="0"/>
-        </w:rPr>
-      </w:r>
-    </w:p>
-    <w:p>
-      <w:pPr>
-        <w:rPr>
-          <w:i w:val="1"/>
-        </w:rPr>
-      </w:pPr>
-      <w:r>
-        <w:rPr>
-          <w:b w:val="1"/>
-          <w:i w:val="1"/>
-          <w:rtl w:val="0"/>
-        </w:rPr>
-        <w:t xml:space="preserve">EVALUATION: </w:t>
-      </w:r>
-      <w:r>
-        <w:rPr>
-          <w:i w:val="1"/>
-          <w:rtl w:val="0"/>
-        </w:rPr>
-        <w:t xml:space="preserve">Now we need to rate the solutions depending on the previous criteria</w:t>
-      </w:r>
-    </w:p>
-    <w:p>
-      <w:pPr>
-        <w:rPr>
-          <w:b w:val="1"/>
-          <w:i w:val="1"/>
-        </w:rPr>
-      </w:pPr>
-      <w:r>
-        <w:rPr>
-          <w:rtl w:val="0"/>
-        </w:rPr>
-      </w:r>
-    </w:p>
-    <w:tbl>
-      <w:tblPr>
-        <w:tblStyle w:val="Table9"/>
-        <w:tblW w:w="8838.0" w:type="dxa"/>
-        <w:jc w:val="left"/>
-        <w:tblBorders>
-          <w:top w:color="000000" w:space="0" w:sz="8" w:val="single"/>
-          <w:left w:color="000000" w:space="0" w:sz="8" w:val="single"/>
-          <w:bottom w:color="000000" w:space="0" w:sz="8" w:val="single"/>
-          <w:right w:color="000000" w:space="0" w:sz="8" w:val="single"/>
-          <w:insideH w:color="000000" w:space="0" w:sz="8" w:val="single"/>
-          <w:insideV w:color="000000" w:space="0" w:sz="8" w:val="single"/>
-        </w:tblBorders>
-        <w:tblLayout w:type="fixed"/>
-        <w:tblLook w:val="0600"/>
-      </w:tblPr>
-      <w:tblGrid>
-        <w:gridCol w:w="1473"/>
-        <w:gridCol w:w="1473"/>
-        <w:gridCol w:w="1473"/>
-        <w:gridCol w:w="1473"/>
-        <w:gridCol w:w="1473"/>
-        <w:gridCol w:w="1473"/>
-        <w:tblGridChange w:id="0">
-          <w:tblGrid>
-            <w:gridCol w:w="1473"/>
-            <w:gridCol w:w="1473"/>
-            <w:gridCol w:w="1473"/>
-            <w:gridCol w:w="1473"/>
-            <w:gridCol w:w="1473"/>
-            <w:gridCol w:w="1473"/>
-          </w:tblGrid>
-        </w:tblGridChange>
-      </w:tblGrid>
-      <w:tr>
-        <w:trPr>
-          <w:cantSplit w:val="0"/>
-          <w:tblHeader w:val="0"/>
-        </w:trPr>
-        <w:tc>
-          <w:tcPr>
-            <w:shd w:fill="auto" w:val="clear"/>
-            <w:tcMar>
-              <w:top w:w="100.0" w:type="dxa"/>
-              <w:left w:w="100.0" w:type="dxa"/>
-              <w:bottom w:w="100.0" w:type="dxa"/>
-              <w:right w:w="100.0" w:type="dxa"/>
-            </w:tcMar>
-            <w:vAlign w:val="top"/>
-          </w:tcPr>
-          <w:p>
-            <w:pPr>
-              <w:keepNext w:val="0"/>
-              <w:keepLines w:val="0"/>
-              <w:pageBreakBefore w:val="0"/>
-              <w:widowControl w:val="0"/>
-              <w:pBdr>
-                <w:top w:space="0" w:sz="0" w:val="nil"/>
-                <w:left w:space="0" w:sz="0" w:val="nil"/>
-                <w:bottom w:space="0" w:sz="0" w:val="nil"/>
-                <w:right w:space="0" w:sz="0" w:val="nil"/>
-                <w:between w:space="0" w:sz="0" w:val="nil"/>
-              </w:pBdr>
-              <w:shd w:fill="auto" w:val="clear"/>
-              <w:spacing w:after="0" w:before="0" w:line="240" w:lineRule="auto"/>
-              <w:ind w:left="0" w:right="0" w:firstLine="0"/>
-              <w:jc w:val="left"/>
-              <w:rPr>
-                <w:b w:val="1"/>
-                <w:i w:val="1"/>
-              </w:rPr>
-            </w:pPr>
-            <w:r>
-              <w:rPr>
-                <w:b w:val="1"/>
-                <w:i w:val="1"/>
-                <w:rtl w:val="0"/>
-              </w:rPr>
-              <w:t xml:space="preserve">Solution</w:t>
-            </w:r>
-          </w:p>
-        </w:tc>
-        <w:tc>
-          <w:tcPr>
-            <w:shd w:fill="auto" w:val="clear"/>
-            <w:tcMar>
-              <w:top w:w="100.0" w:type="dxa"/>
-              <w:left w:w="100.0" w:type="dxa"/>
-              <w:bottom w:w="100.0" w:type="dxa"/>
-              <w:right w:w="100.0" w:type="dxa"/>
-            </w:tcMar>
-            <w:vAlign w:val="top"/>
-          </w:tcPr>
-          <w:p>
-            <w:pPr>
-              <w:keepNext w:val="0"/>
-              <w:keepLines w:val="0"/>
-              <w:pageBreakBefore w:val="0"/>
-              <w:widowControl w:val="0"/>
-              <w:pBdr>
-                <w:top w:space="0" w:sz="0" w:val="nil"/>
-                <w:left w:space="0" w:sz="0" w:val="nil"/>
-                <w:bottom w:space="0" w:sz="0" w:val="nil"/>
-                <w:right w:space="0" w:sz="0" w:val="nil"/>
-                <w:between w:space="0" w:sz="0" w:val="nil"/>
-              </w:pBdr>
-              <w:shd w:fill="auto" w:val="clear"/>
-              <w:spacing w:after="0" w:before="0" w:line="240" w:lineRule="auto"/>
-              <w:ind w:left="0" w:right="0" w:firstLine="0"/>
-              <w:jc w:val="left"/>
-              <w:rPr>
-                <w:b w:val="1"/>
-                <w:i w:val="1"/>
-              </w:rPr>
-            </w:pPr>
-            <w:r>
-              <w:rPr>
-                <w:b w:val="1"/>
-                <w:i w:val="1"/>
-                <w:rtl w:val="0"/>
-              </w:rPr>
-              <w:t xml:space="preserve">Criteria A</w:t>
-            </w:r>
-          </w:p>
-        </w:tc>
-        <w:tc>
-          <w:tcPr>
-            <w:shd w:fill="auto" w:val="clear"/>
-            <w:tcMar>
-              <w:top w:w="100.0" w:type="dxa"/>
-              <w:left w:w="100.0" w:type="dxa"/>
-              <w:bottom w:w="100.0" w:type="dxa"/>
-              <w:right w:w="100.0" w:type="dxa"/>
-            </w:tcMar>
-            <w:vAlign w:val="top"/>
-          </w:tcPr>
-          <w:p>
-            <w:pPr>
-              <w:keepNext w:val="0"/>
-              <w:keepLines w:val="0"/>
-              <w:pageBreakBefore w:val="0"/>
-              <w:widowControl w:val="0"/>
-              <w:pBdr>
-                <w:top w:space="0" w:sz="0" w:val="nil"/>
-                <w:left w:space="0" w:sz="0" w:val="nil"/>
-                <w:bottom w:space="0" w:sz="0" w:val="nil"/>
-                <w:right w:space="0" w:sz="0" w:val="nil"/>
-                <w:between w:space="0" w:sz="0" w:val="nil"/>
-              </w:pBdr>
-              <w:shd w:fill="auto" w:val="clear"/>
-              <w:spacing w:after="0" w:before="0" w:line="240" w:lineRule="auto"/>
-              <w:ind w:left="0" w:right="0" w:firstLine="0"/>
-              <w:jc w:val="left"/>
-              <w:rPr>
-                <w:b w:val="1"/>
-                <w:i w:val="1"/>
-              </w:rPr>
-            </w:pPr>
-            <w:r>
-              <w:rPr>
-                <w:b w:val="1"/>
-                <w:i w:val="1"/>
-                <w:rtl w:val="0"/>
-              </w:rPr>
-              <w:t xml:space="preserve">Criteria B</w:t>
-            </w:r>
-          </w:p>
-        </w:tc>
-        <w:tc>
-          <w:tcPr>
-            <w:shd w:fill="auto" w:val="clear"/>
-            <w:tcMar>
-              <w:top w:w="100.0" w:type="dxa"/>
-              <w:left w:w="100.0" w:type="dxa"/>
-              <w:bottom w:w="100.0" w:type="dxa"/>
-              <w:right w:w="100.0" w:type="dxa"/>
-            </w:tcMar>
-            <w:vAlign w:val="top"/>
-          </w:tcPr>
-          <w:p>
-            <w:pPr>
-              <w:keepNext w:val="0"/>
-              <w:keepLines w:val="0"/>
-              <w:pageBreakBefore w:val="0"/>
-              <w:widowControl w:val="0"/>
-              <w:pBdr>
-                <w:top w:space="0" w:sz="0" w:val="nil"/>
-                <w:left w:space="0" w:sz="0" w:val="nil"/>
-                <w:bottom w:space="0" w:sz="0" w:val="nil"/>
-                <w:right w:space="0" w:sz="0" w:val="nil"/>
-                <w:between w:space="0" w:sz="0" w:val="nil"/>
-              </w:pBdr>
-              <w:shd w:fill="auto" w:val="clear"/>
-              <w:spacing w:after="0" w:before="0" w:line="240" w:lineRule="auto"/>
-              <w:ind w:left="0" w:right="0" w:firstLine="0"/>
-              <w:jc w:val="left"/>
-              <w:rPr>
-                <w:b w:val="1"/>
-                <w:i w:val="1"/>
-              </w:rPr>
-            </w:pPr>
-            <w:r>
-              <w:rPr>
-                <w:b w:val="1"/>
-                <w:i w:val="1"/>
-                <w:rtl w:val="0"/>
-              </w:rPr>
-              <w:t xml:space="preserve">Criteria C</w:t>
-            </w:r>
-          </w:p>
-        </w:tc>
-        <w:tc>
-          <w:tcPr>
-            <w:shd w:fill="auto" w:val="clear"/>
-            <w:tcMar>
-              <w:top w:w="100.0" w:type="dxa"/>
-              <w:left w:w="100.0" w:type="dxa"/>
-              <w:bottom w:w="100.0" w:type="dxa"/>
-              <w:right w:w="100.0" w:type="dxa"/>
-            </w:tcMar>
-            <w:vAlign w:val="top"/>
-          </w:tcPr>
-          <w:p>
-            <w:pPr>
-              <w:keepNext w:val="0"/>
-              <w:keepLines w:val="0"/>
-              <w:pageBreakBefore w:val="0"/>
-              <w:widowControl w:val="0"/>
-              <w:pBdr>
-                <w:top w:space="0" w:sz="0" w:val="nil"/>
-                <w:left w:space="0" w:sz="0" w:val="nil"/>
-                <w:bottom w:space="0" w:sz="0" w:val="nil"/>
-                <w:right w:space="0" w:sz="0" w:val="nil"/>
-                <w:between w:space="0" w:sz="0" w:val="nil"/>
-              </w:pBdr>
-              <w:shd w:fill="auto" w:val="clear"/>
-              <w:spacing w:after="0" w:before="0" w:line="240" w:lineRule="auto"/>
-              <w:ind w:left="0" w:right="0" w:firstLine="0"/>
-              <w:jc w:val="left"/>
-              <w:rPr>
-                <w:b w:val="1"/>
-                <w:i w:val="1"/>
-              </w:rPr>
-            </w:pPr>
-            <w:r>
-              <w:rPr>
-                <w:b w:val="1"/>
-                <w:i w:val="1"/>
-                <w:rtl w:val="0"/>
-              </w:rPr>
-              <w:t xml:space="preserve">Criteria D</w:t>
-            </w:r>
-          </w:p>
-        </w:tc>
-        <w:tc>
-          <w:tcPr>
-            <w:shd w:fill="auto" w:val="clear"/>
-            <w:tcMar>
-              <w:top w:w="100.0" w:type="dxa"/>
-              <w:left w:w="100.0" w:type="dxa"/>
-              <w:bottom w:w="100.0" w:type="dxa"/>
-              <w:right w:w="100.0" w:type="dxa"/>
-            </w:tcMar>
-            <w:vAlign w:val="top"/>
-          </w:tcPr>
-          <w:p>
-            <w:pPr>
-              <w:keepNext w:val="0"/>
-              <w:keepLines w:val="0"/>
-              <w:pageBreakBefore w:val="0"/>
-              <w:widowControl w:val="0"/>
-              <w:pBdr>
-                <w:top w:space="0" w:sz="0" w:val="nil"/>
-                <w:left w:space="0" w:sz="0" w:val="nil"/>
-                <w:bottom w:space="0" w:sz="0" w:val="nil"/>
-                <w:right w:space="0" w:sz="0" w:val="nil"/>
-                <w:between w:space="0" w:sz="0" w:val="nil"/>
-              </w:pBdr>
-              <w:shd w:fill="auto" w:val="clear"/>
-              <w:spacing w:after="0" w:before="0" w:line="240" w:lineRule="auto"/>
-              <w:ind w:left="0" w:right="0" w:firstLine="0"/>
-              <w:jc w:val="left"/>
-              <w:rPr>
-                <w:b w:val="1"/>
-                <w:i w:val="1"/>
-              </w:rPr>
-            </w:pPr>
-            <w:r>
-              <w:rPr>
-                <w:b w:val="1"/>
-                <w:i w:val="1"/>
-                <w:rtl w:val="0"/>
-              </w:rPr>
-              <w:t xml:space="preserve">Total</w:t>
-            </w:r>
-          </w:p>
-        </w:tc>
-      </w:tr>
-      <w:tr>
-        <w:trPr>
-          <w:cantSplit w:val="0"/>
-          <w:tblHeader w:val="0"/>
-        </w:trPr>
-        <w:tc>
-          <w:tcPr>
-            <w:shd w:fill="auto" w:val="clear"/>
-            <w:tcMar>
-              <w:top w:w="100.0" w:type="dxa"/>
-              <w:left w:w="100.0" w:type="dxa"/>
-              <w:bottom w:w="100.0" w:type="dxa"/>
-              <w:right w:w="100.0" w:type="dxa"/>
-            </w:tcMar>
-            <w:vAlign w:val="top"/>
-          </w:tcPr>
-          <w:p>
-            <w:pPr>
-              <w:keepNext w:val="0"/>
-              <w:keepLines w:val="0"/>
-              <w:pageBreakBefore w:val="0"/>
-              <w:widowControl w:val="0"/>
-              <w:pBdr>
-                <w:top w:space="0" w:sz="0" w:val="nil"/>
-                <w:left w:space="0" w:sz="0" w:val="nil"/>
-                <w:bottom w:space="0" w:sz="0" w:val="nil"/>
-                <w:right w:space="0" w:sz="0" w:val="nil"/>
-                <w:between w:space="0" w:sz="0" w:val="nil"/>
-              </w:pBdr>
-              <w:shd w:fill="auto" w:val="clear"/>
-              <w:spacing w:after="0" w:before="0" w:line="240" w:lineRule="auto"/>
-              <w:ind w:left="0" w:right="0" w:firstLine="0"/>
-              <w:jc w:val="left"/>
-              <w:rPr>
-                <w:b w:val="1"/>
-                <w:i w:val="1"/>
-              </w:rPr>
-            </w:pPr>
-            <w:r>
-              <w:rPr>
-                <w:b w:val="1"/>
-                <w:i w:val="1"/>
-                <w:rtl w:val="0"/>
-              </w:rPr>
-              <w:t xml:space="preserve">Develop software</w:t>
-            </w:r>
-          </w:p>
-        </w:tc>
-        <w:tc>
-          <w:tcPr>
-            <w:shd w:fill="auto" w:val="clear"/>
-            <w:tcMar>
-              <w:top w:w="100.0" w:type="dxa"/>
-              <w:left w:w="100.0" w:type="dxa"/>
-              <w:bottom w:w="100.0" w:type="dxa"/>
-              <w:right w:w="100.0" w:type="dxa"/>
-            </w:tcMar>
-            <w:vAlign w:val="top"/>
-          </w:tcPr>
-          <w:p>
-            <w:pPr>
-              <w:keepNext w:val="0"/>
-              <w:keepLines w:val="0"/>
-              <w:pageBreakBefore w:val="0"/>
-              <w:widowControl w:val="0"/>
-              <w:pBdr>
-                <w:top w:space="0" w:sz="0" w:val="nil"/>
-                <w:left w:space="0" w:sz="0" w:val="nil"/>
-                <w:bottom w:space="0" w:sz="0" w:val="nil"/>
-                <w:right w:space="0" w:sz="0" w:val="nil"/>
-                <w:between w:space="0" w:sz="0" w:val="nil"/>
-              </w:pBdr>
-              <w:shd w:fill="auto" w:val="clear"/>
-              <w:spacing w:after="0" w:before="0" w:line="240" w:lineRule="auto"/>
-              <w:ind w:left="0" w:right="0" w:firstLine="0"/>
-              <w:jc w:val="left"/>
-              <w:rPr>
-                <w:b w:val="1"/>
-                <w:i w:val="1"/>
-              </w:rPr>
-            </w:pPr>
-            <w:r>
-              <w:rPr>
-                <w:b w:val="1"/>
-                <w:i w:val="1"/>
-                <w:rtl w:val="0"/>
-              </w:rPr>
-              <w:t xml:space="preserve">2</w:t>
-            </w:r>
-          </w:p>
-        </w:tc>
-        <w:tc>
-          <w:tcPr>
-            <w:shd w:fill="auto" w:val="clear"/>
-            <w:tcMar>
-              <w:top w:w="100.0" w:type="dxa"/>
-              <w:left w:w="100.0" w:type="dxa"/>
-              <w:bottom w:w="100.0" w:type="dxa"/>
-              <w:right w:w="100.0" w:type="dxa"/>
-            </w:tcMar>
-            <w:vAlign w:val="top"/>
-          </w:tcPr>
-          <w:p>
-            <w:pPr>
-              <w:keepNext w:val="0"/>
-              <w:keepLines w:val="0"/>
-              <w:pageBreakBefore w:val="0"/>
-              <w:widowControl w:val="0"/>
-              <w:pBdr>
-                <w:top w:space="0" w:sz="0" w:val="nil"/>
-                <w:left w:space="0" w:sz="0" w:val="nil"/>
-                <w:bottom w:space="0" w:sz="0" w:val="nil"/>
-                <w:right w:space="0" w:sz="0" w:val="nil"/>
-                <w:between w:space="0" w:sz="0" w:val="nil"/>
-              </w:pBdr>
-              <w:shd w:fill="auto" w:val="clear"/>
-              <w:spacing w:after="0" w:before="0" w:line="240" w:lineRule="auto"/>
-              <w:ind w:left="0" w:right="0" w:firstLine="0"/>
-              <w:jc w:val="left"/>
-              <w:rPr>
-                <w:b w:val="1"/>
-                <w:i w:val="1"/>
-              </w:rPr>
-            </w:pPr>
-            <w:r>
-              <w:rPr>
-                <w:b w:val="1"/>
-                <w:i w:val="1"/>
-                <w:rtl w:val="0"/>
-              </w:rPr>
-              <w:t xml:space="preserve">2</w:t>
-            </w:r>
-          </w:p>
-        </w:tc>
-        <w:tc>
-          <w:tcPr>
-            <w:shd w:fill="auto" w:val="clear"/>
-            <w:tcMar>
-              <w:top w:w="100.0" w:type="dxa"/>
-              <w:left w:w="100.0" w:type="dxa"/>
-              <w:bottom w:w="100.0" w:type="dxa"/>
-              <w:right w:w="100.0" w:type="dxa"/>
-            </w:tcMar>
-            <w:vAlign w:val="top"/>
-          </w:tcPr>
-          <w:p>
-            <w:pPr>
-              <w:keepNext w:val="0"/>
-              <w:keepLines w:val="0"/>
-              <w:pageBreakBefore w:val="0"/>
-              <w:widowControl w:val="0"/>
-              <w:pBdr>
-                <w:top w:space="0" w:sz="0" w:val="nil"/>
-                <w:left w:space="0" w:sz="0" w:val="nil"/>
-                <w:bottom w:space="0" w:sz="0" w:val="nil"/>
-                <w:right w:space="0" w:sz="0" w:val="nil"/>
-                <w:between w:space="0" w:sz="0" w:val="nil"/>
-              </w:pBdr>
-              <w:shd w:fill="auto" w:val="clear"/>
-              <w:spacing w:after="0" w:before="0" w:line="240" w:lineRule="auto"/>
-              <w:ind w:left="0" w:right="0" w:firstLine="0"/>
-              <w:jc w:val="left"/>
-              <w:rPr>
-                <w:b w:val="1"/>
-                <w:i w:val="1"/>
-              </w:rPr>
-            </w:pPr>
-            <w:r>
-              <w:rPr>
-                <w:b w:val="1"/>
-                <w:i w:val="1"/>
-                <w:rtl w:val="0"/>
-              </w:rPr>
-              <w:t xml:space="preserve">2</w:t>
-            </w:r>
-          </w:p>
-        </w:tc>
-        <w:tc>
-          <w:tcPr>
-            <w:shd w:fill="auto" w:val="clear"/>
-            <w:tcMar>
-              <w:top w:w="100.0" w:type="dxa"/>
-              <w:left w:w="100.0" w:type="dxa"/>
-              <w:bottom w:w="100.0" w:type="dxa"/>
-              <w:right w:w="100.0" w:type="dxa"/>
-            </w:tcMar>
-            <w:vAlign w:val="top"/>
-          </w:tcPr>
-          <w:p>
-            <w:pPr>
-              <w:keepNext w:val="0"/>
-              <w:keepLines w:val="0"/>
-              <w:pageBreakBefore w:val="0"/>
-              <w:widowControl w:val="0"/>
-              <w:pBdr>
-                <w:top w:space="0" w:sz="0" w:val="nil"/>
-                <w:left w:space="0" w:sz="0" w:val="nil"/>
-                <w:bottom w:space="0" w:sz="0" w:val="nil"/>
-                <w:right w:space="0" w:sz="0" w:val="nil"/>
-                <w:between w:space="0" w:sz="0" w:val="nil"/>
-              </w:pBdr>
-              <w:shd w:fill="auto" w:val="clear"/>
-              <w:spacing w:after="0" w:before="0" w:line="240" w:lineRule="auto"/>
-              <w:ind w:left="0" w:right="0" w:firstLine="0"/>
-              <w:jc w:val="left"/>
-              <w:rPr>
-                <w:b w:val="1"/>
-                <w:i w:val="1"/>
-              </w:rPr>
-            </w:pPr>
-            <w:r>
-              <w:rPr>
-                <w:b w:val="1"/>
-                <w:i w:val="1"/>
-                <w:rtl w:val="0"/>
-              </w:rPr>
-              <w:t xml:space="preserve">3</w:t>
-            </w:r>
-          </w:p>
-        </w:tc>
-        <w:tc>
-          <w:tcPr>
-            <w:shd w:fill="auto" w:val="clear"/>
-            <w:tcMar>
-              <w:top w:w="100.0" w:type="dxa"/>
-              <w:left w:w="100.0" w:type="dxa"/>
-              <w:bottom w:w="100.0" w:type="dxa"/>
-              <w:right w:w="100.0" w:type="dxa"/>
-            </w:tcMar>
-            <w:vAlign w:val="top"/>
-          </w:tcPr>
-          <w:p>
-            <w:pPr>
-              <w:keepNext w:val="0"/>
-              <w:keepLines w:val="0"/>
-              <w:pageBreakBefore w:val="0"/>
-              <w:widowControl w:val="0"/>
-              <w:pBdr>
-                <w:top w:space="0" w:sz="0" w:val="nil"/>
-                <w:left w:space="0" w:sz="0" w:val="nil"/>
-                <w:bottom w:space="0" w:sz="0" w:val="nil"/>
-                <w:right w:space="0" w:sz="0" w:val="nil"/>
-                <w:between w:space="0" w:sz="0" w:val="nil"/>
-              </w:pBdr>
-              <w:shd w:fill="auto" w:val="clear"/>
-              <w:spacing w:after="0" w:before="0" w:line="240" w:lineRule="auto"/>
-              <w:ind w:left="0" w:right="0" w:firstLine="0"/>
-              <w:jc w:val="left"/>
-              <w:rPr>
-                <w:b w:val="1"/>
-                <w:i w:val="1"/>
-              </w:rPr>
-            </w:pPr>
-            <w:r>
-              <w:rPr>
-                <w:b w:val="1"/>
-                <w:i w:val="1"/>
-                <w:rtl w:val="0"/>
-              </w:rPr>
-              <w:t xml:space="preserve">9</w:t>
-            </w:r>
-          </w:p>
-        </w:tc>
-      </w:tr>
-      <w:tr>
-        <w:trPr>
-          <w:cantSplit w:val="0"/>
-          <w:tblHeader w:val="0"/>
-        </w:trPr>
-        <w:tc>
-          <w:tcPr>
-            <w:shd w:fill="auto" w:val="clear"/>
-            <w:tcMar>
-              <w:top w:w="100.0" w:type="dxa"/>
-              <w:left w:w="100.0" w:type="dxa"/>
-              <w:bottom w:w="100.0" w:type="dxa"/>
-              <w:right w:w="100.0" w:type="dxa"/>
-            </w:tcMar>
-            <w:vAlign w:val="top"/>
-          </w:tcPr>
-          <w:p>
-            <w:pPr>
-              <w:keepNext w:val="0"/>
-              <w:keepLines w:val="0"/>
-              <w:pageBreakBefore w:val="0"/>
-              <w:widowControl w:val="0"/>
-              <w:pBdr>
-                <w:top w:space="0" w:sz="0" w:val="nil"/>
-                <w:left w:space="0" w:sz="0" w:val="nil"/>
-                <w:bottom w:space="0" w:sz="0" w:val="nil"/>
-                <w:right w:space="0" w:sz="0" w:val="nil"/>
-                <w:between w:space="0" w:sz="0" w:val="nil"/>
-              </w:pBdr>
-              <w:shd w:fill="auto" w:val="clear"/>
-              <w:spacing w:after="0" w:before="0" w:line="240" w:lineRule="auto"/>
-              <w:ind w:left="0" w:right="0" w:firstLine="0"/>
-              <w:jc w:val="left"/>
-              <w:rPr>
-                <w:b w:val="1"/>
-                <w:i w:val="1"/>
-              </w:rPr>
-            </w:pPr>
-            <w:r>
-              <w:rPr>
-                <w:b w:val="1"/>
-                <w:i w:val="1"/>
-                <w:rtl w:val="0"/>
-              </w:rPr>
-              <w:t xml:space="preserve">Create a online schedule</w:t>
-            </w:r>
-          </w:p>
-        </w:tc>
-        <w:tc>
-          <w:tcPr>
-            <w:shd w:fill="auto" w:val="clear"/>
-            <w:tcMar>
-              <w:top w:w="100.0" w:type="dxa"/>
-              <w:left w:w="100.0" w:type="dxa"/>
-              <w:bottom w:w="100.0" w:type="dxa"/>
-              <w:right w:w="100.0" w:type="dxa"/>
-            </w:tcMar>
-            <w:vAlign w:val="top"/>
-          </w:tcPr>
-          <w:p>
-            <w:pPr>
-              <w:keepNext w:val="0"/>
-              <w:keepLines w:val="0"/>
-              <w:pageBreakBefore w:val="0"/>
-              <w:widowControl w:val="0"/>
-              <w:pBdr>
-                <w:top w:space="0" w:sz="0" w:val="nil"/>
-                <w:left w:space="0" w:sz="0" w:val="nil"/>
-                <w:bottom w:space="0" w:sz="0" w:val="nil"/>
-                <w:right w:space="0" w:sz="0" w:val="nil"/>
-                <w:between w:space="0" w:sz="0" w:val="nil"/>
-              </w:pBdr>
-              <w:shd w:fill="auto" w:val="clear"/>
-              <w:spacing w:after="0" w:before="0" w:line="240" w:lineRule="auto"/>
-              <w:ind w:left="0" w:right="0" w:firstLine="0"/>
-              <w:jc w:val="left"/>
-              <w:rPr>
-                <w:b w:val="1"/>
-                <w:i w:val="1"/>
-              </w:rPr>
-            </w:pPr>
-            <w:r>
-              <w:rPr>
-                <w:b w:val="1"/>
-                <w:i w:val="1"/>
-                <w:rtl w:val="0"/>
-              </w:rPr>
-              <w:t xml:space="preserve">1</w:t>
-            </w:r>
-          </w:p>
-        </w:tc>
-        <w:tc>
-          <w:tcPr>
-            <w:shd w:fill="auto" w:val="clear"/>
-            <w:tcMar>
-              <w:top w:w="100.0" w:type="dxa"/>
-              <w:left w:w="100.0" w:type="dxa"/>
-              <w:bottom w:w="100.0" w:type="dxa"/>
-              <w:right w:w="100.0" w:type="dxa"/>
-            </w:tcMar>
-            <w:vAlign w:val="top"/>
-          </w:tcPr>
-          <w:p>
-            <w:pPr>
-              <w:keepNext w:val="0"/>
-              <w:keepLines w:val="0"/>
-              <w:pageBreakBefore w:val="0"/>
-              <w:widowControl w:val="0"/>
-              <w:pBdr>
-                <w:top w:space="0" w:sz="0" w:val="nil"/>
-                <w:left w:space="0" w:sz="0" w:val="nil"/>
-                <w:bottom w:space="0" w:sz="0" w:val="nil"/>
-                <w:right w:space="0" w:sz="0" w:val="nil"/>
-                <w:between w:space="0" w:sz="0" w:val="nil"/>
-              </w:pBdr>
-              <w:shd w:fill="auto" w:val="clear"/>
-              <w:spacing w:after="0" w:before="0" w:line="240" w:lineRule="auto"/>
-              <w:ind w:left="0" w:right="0" w:firstLine="0"/>
-              <w:jc w:val="left"/>
-              <w:rPr>
-                <w:b w:val="1"/>
-                <w:i w:val="1"/>
-              </w:rPr>
-            </w:pPr>
-            <w:r>
-              <w:rPr>
-                <w:b w:val="1"/>
-                <w:i w:val="1"/>
-                <w:rtl w:val="0"/>
-              </w:rPr>
-              <w:t xml:space="preserve">1</w:t>
-            </w:r>
-          </w:p>
-        </w:tc>
-        <w:tc>
-          <w:tcPr>
-            <w:shd w:fill="auto" w:val="clear"/>
-            <w:tcMar>
-              <w:top w:w="100.0" w:type="dxa"/>
-              <w:left w:w="100.0" w:type="dxa"/>
-              <w:bottom w:w="100.0" w:type="dxa"/>
-              <w:right w:w="100.0" w:type="dxa"/>
-            </w:tcMar>
-            <w:vAlign w:val="top"/>
-          </w:tcPr>
-          <w:p>
-            <w:pPr>
-              <w:keepNext w:val="0"/>
-              <w:keepLines w:val="0"/>
-              <w:pageBreakBefore w:val="0"/>
-              <w:widowControl w:val="0"/>
-              <w:pBdr>
-                <w:top w:space="0" w:sz="0" w:val="nil"/>
-                <w:left w:space="0" w:sz="0" w:val="nil"/>
-                <w:bottom w:space="0" w:sz="0" w:val="nil"/>
-                <w:right w:space="0" w:sz="0" w:val="nil"/>
-                <w:between w:space="0" w:sz="0" w:val="nil"/>
-              </w:pBdr>
-              <w:shd w:fill="auto" w:val="clear"/>
-              <w:spacing w:after="0" w:before="0" w:line="240" w:lineRule="auto"/>
-              <w:ind w:left="0" w:right="0" w:firstLine="0"/>
-              <w:jc w:val="left"/>
-              <w:rPr>
-                <w:b w:val="1"/>
-                <w:i w:val="1"/>
-              </w:rPr>
-            </w:pPr>
-            <w:r>
-              <w:rPr>
-                <w:b w:val="1"/>
-                <w:i w:val="1"/>
-                <w:rtl w:val="0"/>
-              </w:rPr>
-              <w:t xml:space="preserve">1</w:t>
-            </w:r>
-          </w:p>
-        </w:tc>
-        <w:tc>
-          <w:tcPr>
-            <w:shd w:fill="auto" w:val="clear"/>
-            <w:tcMar>
-              <w:top w:w="100.0" w:type="dxa"/>
-              <w:left w:w="100.0" w:type="dxa"/>
-              <w:bottom w:w="100.0" w:type="dxa"/>
-              <w:right w:w="100.0" w:type="dxa"/>
-            </w:tcMar>
-            <w:vAlign w:val="top"/>
-          </w:tcPr>
-          <w:p>
-            <w:pPr>
-              <w:keepNext w:val="0"/>
-              <w:keepLines w:val="0"/>
-              <w:pageBreakBefore w:val="0"/>
-              <w:widowControl w:val="0"/>
-              <w:pBdr>
-                <w:top w:space="0" w:sz="0" w:val="nil"/>
-                <w:left w:space="0" w:sz="0" w:val="nil"/>
-                <w:bottom w:space="0" w:sz="0" w:val="nil"/>
-                <w:right w:space="0" w:sz="0" w:val="nil"/>
-                <w:between w:space="0" w:sz="0" w:val="nil"/>
-              </w:pBdr>
-              <w:shd w:fill="auto" w:val="clear"/>
-              <w:spacing w:after="0" w:before="0" w:line="240" w:lineRule="auto"/>
-              <w:ind w:left="0" w:right="0" w:firstLine="0"/>
-              <w:jc w:val="left"/>
-              <w:rPr>
-                <w:b w:val="1"/>
-                <w:i w:val="1"/>
-              </w:rPr>
-            </w:pPr>
-            <w:r>
-              <w:rPr>
-                <w:b w:val="1"/>
-                <w:i w:val="1"/>
-                <w:rtl w:val="0"/>
-              </w:rPr>
-              <w:t xml:space="preserve">2</w:t>
-            </w:r>
-          </w:p>
-        </w:tc>
-        <w:tc>
-          <w:tcPr>
-            <w:shd w:fill="auto" w:val="clear"/>
-            <w:tcMar>
-              <w:top w:w="100.0" w:type="dxa"/>
-              <w:left w:w="100.0" w:type="dxa"/>
-              <w:bottom w:w="100.0" w:type="dxa"/>
-              <w:right w:w="100.0" w:type="dxa"/>
-            </w:tcMar>
-            <w:vAlign w:val="top"/>
-          </w:tcPr>
-          <w:p>
-            <w:pPr>
-              <w:keepNext w:val="0"/>
-              <w:keepLines w:val="0"/>
-              <w:pageBreakBefore w:val="0"/>
-              <w:widowControl w:val="0"/>
-              <w:pBdr>
-                <w:top w:space="0" w:sz="0" w:val="nil"/>
-                <w:left w:space="0" w:sz="0" w:val="nil"/>
-                <w:bottom w:space="0" w:sz="0" w:val="nil"/>
-                <w:right w:space="0" w:sz="0" w:val="nil"/>
-                <w:between w:space="0" w:sz="0" w:val="nil"/>
-              </w:pBdr>
-              <w:shd w:fill="auto" w:val="clear"/>
-              <w:spacing w:after="0" w:before="0" w:line="240" w:lineRule="auto"/>
-              <w:ind w:left="0" w:right="0" w:firstLine="0"/>
-              <w:jc w:val="left"/>
-              <w:rPr>
-                <w:b w:val="1"/>
-                <w:i w:val="1"/>
-              </w:rPr>
-            </w:pPr>
-            <w:r>
-              <w:rPr>
-                <w:b w:val="1"/>
-                <w:i w:val="1"/>
-                <w:rtl w:val="0"/>
-              </w:rPr>
-              <w:t xml:space="preserve">5</w:t>
-            </w:r>
-          </w:p>
-        </w:tc>
-      </w:tr>
-    </w:tbl>
-    <w:p>
-      <w:pPr>
-        <w:rPr>
-          <w:b w:val="1"/>
-          <w:i w:val="1"/>
-        </w:rPr>
-      </w:pPr>
-      <w:r>
-        <w:rPr>
-          <w:rtl w:val="0"/>
-        </w:rPr>
-      </w:r>
-    </w:p>
-    <w:p>
-      <w:pPr>
-        <w:rPr>
-          <w:i w:val="1"/>
-        </w:rPr>
-      </w:pPr>
-      <w:r>
-        <w:rPr>
-          <w:i w:val="1"/>
-          <w:rtl w:val="0"/>
-        </w:rPr>
-        <w:t xml:space="preserve">Since we have evaluated both solutions and implemented the criteria by way of evaluation we can conclude from the results that the most optimal solution is alternative 2, to develop a software. As we can see, the solution is easier to implement, does not require different services and allows us to provide a better user experience designing the program interactive and simple to use.</w:t>
-      </w:r>
-    </w:p>
-    <w:p>
-      <w:pPr>
-        <w:rPr>
-          <w:b w:val="1"/>
-          <w:i w:val="1"/>
-        </w:rPr>
-      </w:pPr>
-      <w:r>
-        <w:rPr>
-          <w:rtl w:val="0"/>
-        </w:rPr>
       </w:r>
     </w:p>
     <w:p>
@@ -9439,38 +7239,6 @@
       </w:pPr>
       <w:r>
         <w:rPr>
-          <w:rtl w:val="0"/>
-        </w:rPr>
-      </w:r>
-    </w:p>
-    <w:p>
-      <w:pPr>
-        <w:keepNext w:val="0"/>
-        <w:keepLines w:val="0"/>
-        <w:pageBreakBefore w:val="0"/>
-        <w:widowControl w:val="1"/>
-        <w:pBdr>
-          <w:top w:space="0" w:sz="0" w:val="nil"/>
-          <w:left w:space="0" w:sz="0" w:val="nil"/>
-          <w:bottom w:space="0" w:sz="0" w:val="nil"/>
-          <w:right w:space="0" w:sz="0" w:val="nil"/>
-          <w:between w:space="0" w:sz="0" w:val="nil"/>
-        </w:pBdr>
-        <w:shd w:fill="auto" w:val="clear"/>
-        <w:spacing w:after="160" w:before="0" w:line="259" w:lineRule="auto"/>
-        <w:ind w:left="0" w:right="0" w:firstLine="0"/>
-        <w:jc w:val="left"/>
-        <w:rPr>
-          <w:rFonts w:ascii="Arial" w:cs="Arial" w:eastAsia="Arial" w:hAnsi="Arial"/>
-          <w:b w:val="1"/>
-          <w:i w:val="1"/>
-          <w:color w:val="0c343d"/>
-          <w:sz w:val="24"/>
-          <w:szCs w:val="24"/>
-        </w:rPr>
-      </w:pPr>
-      <w:r>
-        <w:rPr>
           <w:rFonts w:ascii="Arial" w:cs="Arial" w:eastAsia="Arial" w:hAnsi="Arial"/>
           <w:b w:val="1"/>
           <w:i w:val="1"/>
@@ -9480,77 +7248,6 @@
           <w:rtl w:val="0"/>
         </w:rPr>
         <w:t xml:space="preserve">Step 7: Implementation</w:t>
-      </w:r>
-    </w:p>
-    <w:p>
-      <w:pPr>
-        <w:keepNext w:val="0"/>
-        <w:keepLines w:val="0"/>
-        <w:pageBreakBefore w:val="0"/>
-        <w:widowControl w:val="1"/>
-        <w:pBdr>
-          <w:top w:space="0" w:sz="0" w:val="nil"/>
-          <w:left w:space="0" w:sz="0" w:val="nil"/>
-          <w:bottom w:space="0" w:sz="0" w:val="nil"/>
-          <w:right w:space="0" w:sz="0" w:val="nil"/>
-          <w:between w:space="0" w:sz="0" w:val="nil"/>
-        </w:pBdr>
-        <w:shd w:fill="auto" w:val="clear"/>
-        <w:spacing w:after="160" w:before="0" w:line="259" w:lineRule="auto"/>
-        <w:ind w:left="0" w:right="0" w:firstLine="0"/>
-        <w:jc w:val="left"/>
-        <w:rPr>
-          <w:rFonts w:ascii="Arial" w:cs="Arial" w:eastAsia="Arial" w:hAnsi="Arial"/>
-          <w:b w:val="1"/>
-          <w:i w:val="1"/>
-          <w:color w:val="0c343d"/>
-          <w:sz w:val="24"/>
-          <w:szCs w:val="24"/>
-        </w:rPr>
-      </w:pPr>
-      <w:r>
-        <w:rPr>
-          <w:rtl w:val="0"/>
-        </w:rPr>
-      </w:r>
-    </w:p>
-    <w:p>
-      <w:pPr>
-        <w:keepNext w:val="0"/>
-        <w:keepLines w:val="0"/>
-        <w:pageBreakBefore w:val="0"/>
-        <w:widowControl w:val="1"/>
-        <w:pBdr>
-          <w:top w:space="0" w:sz="0" w:val="nil"/>
-          <w:left w:space="0" w:sz="0" w:val="nil"/>
-          <w:bottom w:space="0" w:sz="0" w:val="nil"/>
-          <w:right w:space="0" w:sz="0" w:val="nil"/>
-          <w:between w:space="0" w:sz="0" w:val="nil"/>
-        </w:pBdr>
-        <w:shd w:fill="auto" w:val="clear"/>
-        <w:spacing w:after="160" w:before="0" w:line="259" w:lineRule="auto"/>
-        <w:ind w:left="0" w:right="0" w:firstLine="0"/>
-        <w:jc w:val="left"/>
-        <w:rPr>
-          <w:rFonts w:ascii="Arial" w:cs="Arial" w:eastAsia="Arial" w:hAnsi="Arial"/>
-          <w:b w:val="1"/>
-          <w:i w:val="1"/>
-          <w:color w:val="0c343d"/>
-          <w:sz w:val="24"/>
-          <w:szCs w:val="24"/>
-        </w:rPr>
-      </w:pPr>
-      <w:r>
-        <w:rPr>
-          <w:rFonts w:ascii="Arial" w:cs="Arial" w:eastAsia="Arial" w:hAnsi="Arial"/>
-          <w:b w:val="1"/>
-          <w:i w:val="1"/>
-          <w:color w:val="0c343d"/>
-          <w:sz w:val="24"/>
-          <w:szCs w:val="24"/>
-          <w:rtl w:val="0"/>
-        </w:rPr>
-        <w:t xml:space="preserve">FALTAN LOS PASOS 6 Y 7 QUE IRIAN AL ACABAR EL PROYECTO</w:t>
       </w:r>
     </w:p>
     <w:sectPr>
@@ -9677,116 +7374,6 @@
   <w:abstractNum w:abstractNumId="2">
     <w:lvl w:ilvl="0">
       <w:start w:val="1"/>
-      <w:numFmt w:val="bullet"/>
-      <w:lvlText w:val="●"/>
-      <w:lvlJc w:val="left"/>
-      <w:pPr>
-        <w:ind w:left="720" w:hanging="360"/>
-      </w:pPr>
-      <w:rPr>
-        <w:u w:val="none"/>
-      </w:rPr>
-    </w:lvl>
-    <w:lvl w:ilvl="1">
-      <w:start w:val="1"/>
-      <w:numFmt w:val="bullet"/>
-      <w:lvlText w:val="○"/>
-      <w:lvlJc w:val="left"/>
-      <w:pPr>
-        <w:ind w:left="1440" w:hanging="360"/>
-      </w:pPr>
-      <w:rPr>
-        <w:u w:val="none"/>
-      </w:rPr>
-    </w:lvl>
-    <w:lvl w:ilvl="2">
-      <w:start w:val="1"/>
-      <w:numFmt w:val="bullet"/>
-      <w:lvlText w:val="■"/>
-      <w:lvlJc w:val="left"/>
-      <w:pPr>
-        <w:ind w:left="2160" w:hanging="360"/>
-      </w:pPr>
-      <w:rPr>
-        <w:u w:val="none"/>
-      </w:rPr>
-    </w:lvl>
-    <w:lvl w:ilvl="3">
-      <w:start w:val="1"/>
-      <w:numFmt w:val="bullet"/>
-      <w:lvlText w:val="●"/>
-      <w:lvlJc w:val="left"/>
-      <w:pPr>
-        <w:ind w:left="2880" w:hanging="360"/>
-      </w:pPr>
-      <w:rPr>
-        <w:u w:val="none"/>
-      </w:rPr>
-    </w:lvl>
-    <w:lvl w:ilvl="4">
-      <w:start w:val="1"/>
-      <w:numFmt w:val="bullet"/>
-      <w:lvlText w:val="○"/>
-      <w:lvlJc w:val="left"/>
-      <w:pPr>
-        <w:ind w:left="3600" w:hanging="360"/>
-      </w:pPr>
-      <w:rPr>
-        <w:u w:val="none"/>
-      </w:rPr>
-    </w:lvl>
-    <w:lvl w:ilvl="5">
-      <w:start w:val="1"/>
-      <w:numFmt w:val="bullet"/>
-      <w:lvlText w:val="■"/>
-      <w:lvlJc w:val="left"/>
-      <w:pPr>
-        <w:ind w:left="4320" w:hanging="360"/>
-      </w:pPr>
-      <w:rPr>
-        <w:u w:val="none"/>
-      </w:rPr>
-    </w:lvl>
-    <w:lvl w:ilvl="6">
-      <w:start w:val="1"/>
-      <w:numFmt w:val="bullet"/>
-      <w:lvlText w:val="●"/>
-      <w:lvlJc w:val="left"/>
-      <w:pPr>
-        <w:ind w:left="5040" w:hanging="360"/>
-      </w:pPr>
-      <w:rPr>
-        <w:u w:val="none"/>
-      </w:rPr>
-    </w:lvl>
-    <w:lvl w:ilvl="7">
-      <w:start w:val="1"/>
-      <w:numFmt w:val="bullet"/>
-      <w:lvlText w:val="○"/>
-      <w:lvlJc w:val="left"/>
-      <w:pPr>
-        <w:ind w:left="5760" w:hanging="360"/>
-      </w:pPr>
-      <w:rPr>
-        <w:u w:val="none"/>
-      </w:rPr>
-    </w:lvl>
-    <w:lvl w:ilvl="8">
-      <w:start w:val="1"/>
-      <w:numFmt w:val="bullet"/>
-      <w:lvlText w:val="■"/>
-      <w:lvlJc w:val="left"/>
-      <w:pPr>
-        <w:ind w:left="6480" w:hanging="360"/>
-      </w:pPr>
-      <w:rPr>
-        <w:u w:val="none"/>
-      </w:rPr>
-    </w:lvl>
-  </w:abstractNum>
-  <w:abstractNum w:abstractNumId="3">
-    <w:lvl w:ilvl="0">
-      <w:start w:val="1"/>
       <w:numFmt w:val="decimal"/>
       <w:lvlText w:val="%1)"/>
       <w:lvlJc w:val="left"/>
@@ -9876,805 +7463,11 @@
       <w:rPr/>
     </w:lvl>
   </w:abstractNum>
-  <w:abstractNum w:abstractNumId="4">
-    <w:lvl w:ilvl="0">
-      <w:start w:val="1"/>
-      <w:numFmt w:val="bullet"/>
-      <w:lvlText w:val="-"/>
-      <w:lvlJc w:val="left"/>
-      <w:pPr>
-        <w:ind w:left="720" w:hanging="360"/>
-      </w:pPr>
-      <w:rPr>
-        <w:u w:val="none"/>
-      </w:rPr>
-    </w:lvl>
-    <w:lvl w:ilvl="1">
-      <w:start w:val="1"/>
-      <w:numFmt w:val="bullet"/>
-      <w:lvlText w:val="-"/>
-      <w:lvlJc w:val="left"/>
-      <w:pPr>
-        <w:ind w:left="1440" w:hanging="360"/>
-      </w:pPr>
-      <w:rPr>
-        <w:u w:val="none"/>
-      </w:rPr>
-    </w:lvl>
-    <w:lvl w:ilvl="2">
-      <w:start w:val="1"/>
-      <w:numFmt w:val="bullet"/>
-      <w:lvlText w:val="-"/>
-      <w:lvlJc w:val="left"/>
-      <w:pPr>
-        <w:ind w:left="2160" w:hanging="360"/>
-      </w:pPr>
-      <w:rPr>
-        <w:u w:val="none"/>
-      </w:rPr>
-    </w:lvl>
-    <w:lvl w:ilvl="3">
-      <w:start w:val="1"/>
-      <w:numFmt w:val="bullet"/>
-      <w:lvlText w:val="-"/>
-      <w:lvlJc w:val="left"/>
-      <w:pPr>
-        <w:ind w:left="2880" w:hanging="360"/>
-      </w:pPr>
-      <w:rPr>
-        <w:u w:val="none"/>
-      </w:rPr>
-    </w:lvl>
-    <w:lvl w:ilvl="4">
-      <w:start w:val="1"/>
-      <w:numFmt w:val="bullet"/>
-      <w:lvlText w:val="-"/>
-      <w:lvlJc w:val="left"/>
-      <w:pPr>
-        <w:ind w:left="3600" w:hanging="360"/>
-      </w:pPr>
-      <w:rPr>
-        <w:u w:val="none"/>
-      </w:rPr>
-    </w:lvl>
-    <w:lvl w:ilvl="5">
-      <w:start w:val="1"/>
-      <w:numFmt w:val="bullet"/>
-      <w:lvlText w:val="-"/>
-      <w:lvlJc w:val="left"/>
-      <w:pPr>
-        <w:ind w:left="4320" w:hanging="360"/>
-      </w:pPr>
-      <w:rPr>
-        <w:u w:val="none"/>
-      </w:rPr>
-    </w:lvl>
-    <w:lvl w:ilvl="6">
-      <w:start w:val="1"/>
-      <w:numFmt w:val="bullet"/>
-      <w:lvlText w:val="-"/>
-      <w:lvlJc w:val="left"/>
-      <w:pPr>
-        <w:ind w:left="5040" w:hanging="360"/>
-      </w:pPr>
-      <w:rPr>
-        <w:u w:val="none"/>
-      </w:rPr>
-    </w:lvl>
-    <w:lvl w:ilvl="7">
-      <w:start w:val="1"/>
-      <w:numFmt w:val="bullet"/>
-      <w:lvlText w:val="-"/>
-      <w:lvlJc w:val="left"/>
-      <w:pPr>
-        <w:ind w:left="5760" w:hanging="360"/>
-      </w:pPr>
-      <w:rPr>
-        <w:u w:val="none"/>
-      </w:rPr>
-    </w:lvl>
-    <w:lvl w:ilvl="8">
-      <w:start w:val="1"/>
-      <w:numFmt w:val="bullet"/>
-      <w:lvlText w:val="-"/>
-      <w:lvlJc w:val="left"/>
-      <w:pPr>
-        <w:ind w:left="6480" w:hanging="360"/>
-      </w:pPr>
-      <w:rPr>
-        <w:u w:val="none"/>
-      </w:rPr>
-    </w:lvl>
-  </w:abstractNum>
-  <w:abstractNum w:abstractNumId="5">
-    <w:lvl w:ilvl="0">
-      <w:start w:val="1"/>
-      <w:numFmt w:val="bullet"/>
-      <w:lvlText w:val="●"/>
-      <w:lvlJc w:val="left"/>
-      <w:pPr>
-        <w:ind w:left="720" w:hanging="360"/>
-      </w:pPr>
-      <w:rPr>
-        <w:u w:val="none"/>
-      </w:rPr>
-    </w:lvl>
-    <w:lvl w:ilvl="1">
-      <w:start w:val="1"/>
-      <w:numFmt w:val="bullet"/>
-      <w:lvlText w:val="○"/>
-      <w:lvlJc w:val="left"/>
-      <w:pPr>
-        <w:ind w:left="1440" w:hanging="360"/>
-      </w:pPr>
-      <w:rPr>
-        <w:u w:val="none"/>
-      </w:rPr>
-    </w:lvl>
-    <w:lvl w:ilvl="2">
-      <w:start w:val="1"/>
-      <w:numFmt w:val="bullet"/>
-      <w:lvlText w:val="■"/>
-      <w:lvlJc w:val="left"/>
-      <w:pPr>
-        <w:ind w:left="2160" w:hanging="360"/>
-      </w:pPr>
-      <w:rPr>
-        <w:u w:val="none"/>
-      </w:rPr>
-    </w:lvl>
-    <w:lvl w:ilvl="3">
-      <w:start w:val="1"/>
-      <w:numFmt w:val="bullet"/>
-      <w:lvlText w:val="●"/>
-      <w:lvlJc w:val="left"/>
-      <w:pPr>
-        <w:ind w:left="2880" w:hanging="360"/>
-      </w:pPr>
-      <w:rPr>
-        <w:u w:val="none"/>
-      </w:rPr>
-    </w:lvl>
-    <w:lvl w:ilvl="4">
-      <w:start w:val="1"/>
-      <w:numFmt w:val="bullet"/>
-      <w:lvlText w:val="○"/>
-      <w:lvlJc w:val="left"/>
-      <w:pPr>
-        <w:ind w:left="3600" w:hanging="360"/>
-      </w:pPr>
-      <w:rPr>
-        <w:u w:val="none"/>
-      </w:rPr>
-    </w:lvl>
-    <w:lvl w:ilvl="5">
-      <w:start w:val="1"/>
-      <w:numFmt w:val="bullet"/>
-      <w:lvlText w:val="■"/>
-      <w:lvlJc w:val="left"/>
-      <w:pPr>
-        <w:ind w:left="4320" w:hanging="360"/>
-      </w:pPr>
-      <w:rPr>
-        <w:u w:val="none"/>
-      </w:rPr>
-    </w:lvl>
-    <w:lvl w:ilvl="6">
-      <w:start w:val="1"/>
-      <w:numFmt w:val="bullet"/>
-      <w:lvlText w:val="●"/>
-      <w:lvlJc w:val="left"/>
-      <w:pPr>
-        <w:ind w:left="5040" w:hanging="360"/>
-      </w:pPr>
-      <w:rPr>
-        <w:u w:val="none"/>
-      </w:rPr>
-    </w:lvl>
-    <w:lvl w:ilvl="7">
-      <w:start w:val="1"/>
-      <w:numFmt w:val="bullet"/>
-      <w:lvlText w:val="○"/>
-      <w:lvlJc w:val="left"/>
-      <w:pPr>
-        <w:ind w:left="5760" w:hanging="360"/>
-      </w:pPr>
-      <w:rPr>
-        <w:u w:val="none"/>
-      </w:rPr>
-    </w:lvl>
-    <w:lvl w:ilvl="8">
-      <w:start w:val="1"/>
-      <w:numFmt w:val="bullet"/>
-      <w:lvlText w:val="■"/>
-      <w:lvlJc w:val="left"/>
-      <w:pPr>
-        <w:ind w:left="6480" w:hanging="360"/>
-      </w:pPr>
-      <w:rPr>
-        <w:u w:val="none"/>
-      </w:rPr>
-    </w:lvl>
-  </w:abstractNum>
-  <w:abstractNum w:abstractNumId="6">
-    <w:lvl w:ilvl="0">
-      <w:start w:val="1"/>
-      <w:numFmt w:val="bullet"/>
-      <w:lvlText w:val="-"/>
-      <w:lvlJc w:val="left"/>
-      <w:pPr>
-        <w:ind w:left="720" w:hanging="360"/>
-      </w:pPr>
-      <w:rPr>
-        <w:u w:val="none"/>
-      </w:rPr>
-    </w:lvl>
-    <w:lvl w:ilvl="1">
-      <w:start w:val="1"/>
-      <w:numFmt w:val="bullet"/>
-      <w:lvlText w:val="-"/>
-      <w:lvlJc w:val="left"/>
-      <w:pPr>
-        <w:ind w:left="1440" w:hanging="360"/>
-      </w:pPr>
-      <w:rPr>
-        <w:u w:val="none"/>
-      </w:rPr>
-    </w:lvl>
-    <w:lvl w:ilvl="2">
-      <w:start w:val="1"/>
-      <w:numFmt w:val="bullet"/>
-      <w:lvlText w:val="-"/>
-      <w:lvlJc w:val="left"/>
-      <w:pPr>
-        <w:ind w:left="2160" w:hanging="360"/>
-      </w:pPr>
-      <w:rPr>
-        <w:u w:val="none"/>
-      </w:rPr>
-    </w:lvl>
-    <w:lvl w:ilvl="3">
-      <w:start w:val="1"/>
-      <w:numFmt w:val="bullet"/>
-      <w:lvlText w:val="-"/>
-      <w:lvlJc w:val="left"/>
-      <w:pPr>
-        <w:ind w:left="2880" w:hanging="360"/>
-      </w:pPr>
-      <w:rPr>
-        <w:u w:val="none"/>
-      </w:rPr>
-    </w:lvl>
-    <w:lvl w:ilvl="4">
-      <w:start w:val="1"/>
-      <w:numFmt w:val="bullet"/>
-      <w:lvlText w:val="-"/>
-      <w:lvlJc w:val="left"/>
-      <w:pPr>
-        <w:ind w:left="3600" w:hanging="360"/>
-      </w:pPr>
-      <w:rPr>
-        <w:u w:val="none"/>
-      </w:rPr>
-    </w:lvl>
-    <w:lvl w:ilvl="5">
-      <w:start w:val="1"/>
-      <w:numFmt w:val="bullet"/>
-      <w:lvlText w:val="-"/>
-      <w:lvlJc w:val="left"/>
-      <w:pPr>
-        <w:ind w:left="4320" w:hanging="360"/>
-      </w:pPr>
-      <w:rPr>
-        <w:u w:val="none"/>
-      </w:rPr>
-    </w:lvl>
-    <w:lvl w:ilvl="6">
-      <w:start w:val="1"/>
-      <w:numFmt w:val="bullet"/>
-      <w:lvlText w:val="-"/>
-      <w:lvlJc w:val="left"/>
-      <w:pPr>
-        <w:ind w:left="5040" w:hanging="360"/>
-      </w:pPr>
-      <w:rPr>
-        <w:u w:val="none"/>
-      </w:rPr>
-    </w:lvl>
-    <w:lvl w:ilvl="7">
-      <w:start w:val="1"/>
-      <w:numFmt w:val="bullet"/>
-      <w:lvlText w:val="-"/>
-      <w:lvlJc w:val="left"/>
-      <w:pPr>
-        <w:ind w:left="5760" w:hanging="360"/>
-      </w:pPr>
-      <w:rPr>
-        <w:u w:val="none"/>
-      </w:rPr>
-    </w:lvl>
-    <w:lvl w:ilvl="8">
-      <w:start w:val="1"/>
-      <w:numFmt w:val="bullet"/>
-      <w:lvlText w:val="-"/>
-      <w:lvlJc w:val="left"/>
-      <w:pPr>
-        <w:ind w:left="6480" w:hanging="360"/>
-      </w:pPr>
-      <w:rPr>
-        <w:u w:val="none"/>
-      </w:rPr>
-    </w:lvl>
-  </w:abstractNum>
-  <w:abstractNum w:abstractNumId="7">
-    <w:lvl w:ilvl="0">
-      <w:start w:val="1"/>
-      <w:numFmt w:val="bullet"/>
-      <w:lvlText w:val="●"/>
-      <w:lvlJc w:val="left"/>
-      <w:pPr>
-        <w:ind w:left="720" w:hanging="360"/>
-      </w:pPr>
-      <w:rPr>
-        <w:u w:val="none"/>
-      </w:rPr>
-    </w:lvl>
-    <w:lvl w:ilvl="1">
-      <w:start w:val="1"/>
-      <w:numFmt w:val="bullet"/>
-      <w:lvlText w:val="○"/>
-      <w:lvlJc w:val="left"/>
-      <w:pPr>
-        <w:ind w:left="1440" w:hanging="360"/>
-      </w:pPr>
-      <w:rPr>
-        <w:u w:val="none"/>
-      </w:rPr>
-    </w:lvl>
-    <w:lvl w:ilvl="2">
-      <w:start w:val="1"/>
-      <w:numFmt w:val="bullet"/>
-      <w:lvlText w:val="■"/>
-      <w:lvlJc w:val="left"/>
-      <w:pPr>
-        <w:ind w:left="2160" w:hanging="360"/>
-      </w:pPr>
-      <w:rPr>
-        <w:u w:val="none"/>
-      </w:rPr>
-    </w:lvl>
-    <w:lvl w:ilvl="3">
-      <w:start w:val="1"/>
-      <w:numFmt w:val="bullet"/>
-      <w:lvlText w:val="●"/>
-      <w:lvlJc w:val="left"/>
-      <w:pPr>
-        <w:ind w:left="2880" w:hanging="360"/>
-      </w:pPr>
-      <w:rPr>
-        <w:u w:val="none"/>
-      </w:rPr>
-    </w:lvl>
-    <w:lvl w:ilvl="4">
-      <w:start w:val="1"/>
-      <w:numFmt w:val="bullet"/>
-      <w:lvlText w:val="○"/>
-      <w:lvlJc w:val="left"/>
-      <w:pPr>
-        <w:ind w:left="3600" w:hanging="360"/>
-      </w:pPr>
-      <w:rPr>
-        <w:u w:val="none"/>
-      </w:rPr>
-    </w:lvl>
-    <w:lvl w:ilvl="5">
-      <w:start w:val="1"/>
-      <w:numFmt w:val="bullet"/>
-      <w:lvlText w:val="■"/>
-      <w:lvlJc w:val="left"/>
-      <w:pPr>
-        <w:ind w:left="4320" w:hanging="360"/>
-      </w:pPr>
-      <w:rPr>
-        <w:u w:val="none"/>
-      </w:rPr>
-    </w:lvl>
-    <w:lvl w:ilvl="6">
-      <w:start w:val="1"/>
-      <w:numFmt w:val="bullet"/>
-      <w:lvlText w:val="●"/>
-      <w:lvlJc w:val="left"/>
-      <w:pPr>
-        <w:ind w:left="5040" w:hanging="360"/>
-      </w:pPr>
-      <w:rPr>
-        <w:u w:val="none"/>
-      </w:rPr>
-    </w:lvl>
-    <w:lvl w:ilvl="7">
-      <w:start w:val="1"/>
-      <w:numFmt w:val="bullet"/>
-      <w:lvlText w:val="○"/>
-      <w:lvlJc w:val="left"/>
-      <w:pPr>
-        <w:ind w:left="5760" w:hanging="360"/>
-      </w:pPr>
-      <w:rPr>
-        <w:u w:val="none"/>
-      </w:rPr>
-    </w:lvl>
-    <w:lvl w:ilvl="8">
-      <w:start w:val="1"/>
-      <w:numFmt w:val="bullet"/>
-      <w:lvlText w:val="■"/>
-      <w:lvlJc w:val="left"/>
-      <w:pPr>
-        <w:ind w:left="6480" w:hanging="360"/>
-      </w:pPr>
-      <w:rPr>
-        <w:u w:val="none"/>
-      </w:rPr>
-    </w:lvl>
-  </w:abstractNum>
-  <w:abstractNum w:abstractNumId="8">
-    <w:lvl w:ilvl="0">
-      <w:start w:val="1"/>
-      <w:numFmt w:val="bullet"/>
-      <w:lvlText w:val="-"/>
-      <w:lvlJc w:val="left"/>
-      <w:pPr>
-        <w:ind w:left="720" w:hanging="360"/>
-      </w:pPr>
-      <w:rPr>
-        <w:u w:val="none"/>
-      </w:rPr>
-    </w:lvl>
-    <w:lvl w:ilvl="1">
-      <w:start w:val="1"/>
-      <w:numFmt w:val="bullet"/>
-      <w:lvlText w:val="-"/>
-      <w:lvlJc w:val="left"/>
-      <w:pPr>
-        <w:ind w:left="1440" w:hanging="360"/>
-      </w:pPr>
-      <w:rPr>
-        <w:u w:val="none"/>
-      </w:rPr>
-    </w:lvl>
-    <w:lvl w:ilvl="2">
-      <w:start w:val="1"/>
-      <w:numFmt w:val="bullet"/>
-      <w:lvlText w:val="-"/>
-      <w:lvlJc w:val="left"/>
-      <w:pPr>
-        <w:ind w:left="2160" w:hanging="360"/>
-      </w:pPr>
-      <w:rPr>
-        <w:u w:val="none"/>
-      </w:rPr>
-    </w:lvl>
-    <w:lvl w:ilvl="3">
-      <w:start w:val="1"/>
-      <w:numFmt w:val="bullet"/>
-      <w:lvlText w:val="-"/>
-      <w:lvlJc w:val="left"/>
-      <w:pPr>
-        <w:ind w:left="2880" w:hanging="360"/>
-      </w:pPr>
-      <w:rPr>
-        <w:u w:val="none"/>
-      </w:rPr>
-    </w:lvl>
-    <w:lvl w:ilvl="4">
-      <w:start w:val="1"/>
-      <w:numFmt w:val="bullet"/>
-      <w:lvlText w:val="-"/>
-      <w:lvlJc w:val="left"/>
-      <w:pPr>
-        <w:ind w:left="3600" w:hanging="360"/>
-      </w:pPr>
-      <w:rPr>
-        <w:u w:val="none"/>
-      </w:rPr>
-    </w:lvl>
-    <w:lvl w:ilvl="5">
-      <w:start w:val="1"/>
-      <w:numFmt w:val="bullet"/>
-      <w:lvlText w:val="-"/>
-      <w:lvlJc w:val="left"/>
-      <w:pPr>
-        <w:ind w:left="4320" w:hanging="360"/>
-      </w:pPr>
-      <w:rPr>
-        <w:u w:val="none"/>
-      </w:rPr>
-    </w:lvl>
-    <w:lvl w:ilvl="6">
-      <w:start w:val="1"/>
-      <w:numFmt w:val="bullet"/>
-      <w:lvlText w:val="-"/>
-      <w:lvlJc w:val="left"/>
-      <w:pPr>
-        <w:ind w:left="5040" w:hanging="360"/>
-      </w:pPr>
-      <w:rPr>
-        <w:u w:val="none"/>
-      </w:rPr>
-    </w:lvl>
-    <w:lvl w:ilvl="7">
-      <w:start w:val="1"/>
-      <w:numFmt w:val="bullet"/>
-      <w:lvlText w:val="-"/>
-      <w:lvlJc w:val="left"/>
-      <w:pPr>
-        <w:ind w:left="5760" w:hanging="360"/>
-      </w:pPr>
-      <w:rPr>
-        <w:u w:val="none"/>
-      </w:rPr>
-    </w:lvl>
-    <w:lvl w:ilvl="8">
-      <w:start w:val="1"/>
-      <w:numFmt w:val="bullet"/>
-      <w:lvlText w:val="-"/>
-      <w:lvlJc w:val="left"/>
-      <w:pPr>
-        <w:ind w:left="6480" w:hanging="360"/>
-      </w:pPr>
-      <w:rPr>
-        <w:u w:val="none"/>
-      </w:rPr>
-    </w:lvl>
-  </w:abstractNum>
-  <w:abstractNum w:abstractNumId="9">
-    <w:lvl w:ilvl="0">
-      <w:start w:val="1"/>
-      <w:numFmt w:val="bullet"/>
-      <w:lvlText w:val="-"/>
-      <w:lvlJc w:val="left"/>
-      <w:pPr>
-        <w:ind w:left="720" w:hanging="360"/>
-      </w:pPr>
-      <w:rPr>
-        <w:u w:val="none"/>
-      </w:rPr>
-    </w:lvl>
-    <w:lvl w:ilvl="1">
-      <w:start w:val="1"/>
-      <w:numFmt w:val="bullet"/>
-      <w:lvlText w:val="-"/>
-      <w:lvlJc w:val="left"/>
-      <w:pPr>
-        <w:ind w:left="1440" w:hanging="360"/>
-      </w:pPr>
-      <w:rPr>
-        <w:u w:val="none"/>
-      </w:rPr>
-    </w:lvl>
-    <w:lvl w:ilvl="2">
-      <w:start w:val="1"/>
-      <w:numFmt w:val="bullet"/>
-      <w:lvlText w:val="-"/>
-      <w:lvlJc w:val="left"/>
-      <w:pPr>
-        <w:ind w:left="2160" w:hanging="360"/>
-      </w:pPr>
-      <w:rPr>
-        <w:u w:val="none"/>
-      </w:rPr>
-    </w:lvl>
-    <w:lvl w:ilvl="3">
-      <w:start w:val="1"/>
-      <w:numFmt w:val="bullet"/>
-      <w:lvlText w:val="-"/>
-      <w:lvlJc w:val="left"/>
-      <w:pPr>
-        <w:ind w:left="2880" w:hanging="360"/>
-      </w:pPr>
-      <w:rPr>
-        <w:u w:val="none"/>
-      </w:rPr>
-    </w:lvl>
-    <w:lvl w:ilvl="4">
-      <w:start w:val="1"/>
-      <w:numFmt w:val="bullet"/>
-      <w:lvlText w:val="-"/>
-      <w:lvlJc w:val="left"/>
-      <w:pPr>
-        <w:ind w:left="3600" w:hanging="360"/>
-      </w:pPr>
-      <w:rPr>
-        <w:u w:val="none"/>
-      </w:rPr>
-    </w:lvl>
-    <w:lvl w:ilvl="5">
-      <w:start w:val="1"/>
-      <w:numFmt w:val="bullet"/>
-      <w:lvlText w:val="-"/>
-      <w:lvlJc w:val="left"/>
-      <w:pPr>
-        <w:ind w:left="4320" w:hanging="360"/>
-      </w:pPr>
-      <w:rPr>
-        <w:u w:val="none"/>
-      </w:rPr>
-    </w:lvl>
-    <w:lvl w:ilvl="6">
-      <w:start w:val="1"/>
-      <w:numFmt w:val="bullet"/>
-      <w:lvlText w:val="-"/>
-      <w:lvlJc w:val="left"/>
-      <w:pPr>
-        <w:ind w:left="5040" w:hanging="360"/>
-      </w:pPr>
-      <w:rPr>
-        <w:u w:val="none"/>
-      </w:rPr>
-    </w:lvl>
-    <w:lvl w:ilvl="7">
-      <w:start w:val="1"/>
-      <w:numFmt w:val="bullet"/>
-      <w:lvlText w:val="-"/>
-      <w:lvlJc w:val="left"/>
-      <w:pPr>
-        <w:ind w:left="5760" w:hanging="360"/>
-      </w:pPr>
-      <w:rPr>
-        <w:u w:val="none"/>
-      </w:rPr>
-    </w:lvl>
-    <w:lvl w:ilvl="8">
-      <w:start w:val="1"/>
-      <w:numFmt w:val="bullet"/>
-      <w:lvlText w:val="-"/>
-      <w:lvlJc w:val="left"/>
-      <w:pPr>
-        <w:ind w:left="6480" w:hanging="360"/>
-      </w:pPr>
-      <w:rPr>
-        <w:u w:val="none"/>
-      </w:rPr>
-    </w:lvl>
-  </w:abstractNum>
-  <w:abstractNum w:abstractNumId="10">
-    <w:lvl w:ilvl="0">
-      <w:start w:val="1"/>
-      <w:numFmt w:val="bullet"/>
-      <w:lvlText w:val="●"/>
-      <w:lvlJc w:val="left"/>
-      <w:pPr>
-        <w:ind w:left="720" w:hanging="360"/>
-      </w:pPr>
-      <w:rPr>
-        <w:u w:val="none"/>
-      </w:rPr>
-    </w:lvl>
-    <w:lvl w:ilvl="1">
-      <w:start w:val="1"/>
-      <w:numFmt w:val="bullet"/>
-      <w:lvlText w:val="○"/>
-      <w:lvlJc w:val="left"/>
-      <w:pPr>
-        <w:ind w:left="1440" w:hanging="360"/>
-      </w:pPr>
-      <w:rPr>
-        <w:u w:val="none"/>
-      </w:rPr>
-    </w:lvl>
-    <w:lvl w:ilvl="2">
-      <w:start w:val="1"/>
-      <w:numFmt w:val="bullet"/>
-      <w:lvlText w:val="■"/>
-      <w:lvlJc w:val="left"/>
-      <w:pPr>
-        <w:ind w:left="2160" w:hanging="360"/>
-      </w:pPr>
-      <w:rPr>
-        <w:u w:val="none"/>
-      </w:rPr>
-    </w:lvl>
-    <w:lvl w:ilvl="3">
-      <w:start w:val="1"/>
-      <w:numFmt w:val="bullet"/>
-      <w:lvlText w:val="●"/>
-      <w:lvlJc w:val="left"/>
-      <w:pPr>
-        <w:ind w:left="2880" w:hanging="360"/>
-      </w:pPr>
-      <w:rPr>
-        <w:u w:val="none"/>
-      </w:rPr>
-    </w:lvl>
-    <w:lvl w:ilvl="4">
-      <w:start w:val="1"/>
-      <w:numFmt w:val="bullet"/>
-      <w:lvlText w:val="○"/>
-      <w:lvlJc w:val="left"/>
-      <w:pPr>
-        <w:ind w:left="3600" w:hanging="360"/>
-      </w:pPr>
-      <w:rPr>
-        <w:u w:val="none"/>
-      </w:rPr>
-    </w:lvl>
-    <w:lvl w:ilvl="5">
-      <w:start w:val="1"/>
-      <w:numFmt w:val="bullet"/>
-      <w:lvlText w:val="■"/>
-      <w:lvlJc w:val="left"/>
-      <w:pPr>
-        <w:ind w:left="4320" w:hanging="360"/>
-      </w:pPr>
-      <w:rPr>
-        <w:u w:val="none"/>
-      </w:rPr>
-    </w:lvl>
-    <w:lvl w:ilvl="6">
-      <w:start w:val="1"/>
-      <w:numFmt w:val="bullet"/>
-      <w:lvlText w:val="●"/>
-      <w:lvlJc w:val="left"/>
-      <w:pPr>
-        <w:ind w:left="5040" w:hanging="360"/>
-      </w:pPr>
-      <w:rPr>
-        <w:u w:val="none"/>
-      </w:rPr>
-    </w:lvl>
-    <w:lvl w:ilvl="7">
-      <w:start w:val="1"/>
-      <w:numFmt w:val="bullet"/>
-      <w:lvlText w:val="○"/>
-      <w:lvlJc w:val="left"/>
-      <w:pPr>
-        <w:ind w:left="5760" w:hanging="360"/>
-      </w:pPr>
-      <w:rPr>
-        <w:u w:val="none"/>
-      </w:rPr>
-    </w:lvl>
-    <w:lvl w:ilvl="8">
-      <w:start w:val="1"/>
-      <w:numFmt w:val="bullet"/>
-      <w:lvlText w:val="■"/>
-      <w:lvlJc w:val="left"/>
-      <w:pPr>
-        <w:ind w:left="6480" w:hanging="360"/>
-      </w:pPr>
-      <w:rPr>
-        <w:u w:val="none"/>
-      </w:rPr>
-    </w:lvl>
-  </w:abstractNum>
   <w:num w:numId="1">
     <w:abstractNumId w:val="1"/>
   </w:num>
   <w:num w:numId="2">
     <w:abstractNumId w:val="2"/>
-  </w:num>
-  <w:num w:numId="3">
-    <w:abstractNumId w:val="3"/>
-  </w:num>
-  <w:num w:numId="4">
-    <w:abstractNumId w:val="4"/>
-  </w:num>
-  <w:num w:numId="5">
-    <w:abstractNumId w:val="5"/>
-  </w:num>
-  <w:num w:numId="6">
-    <w:abstractNumId w:val="6"/>
-  </w:num>
-  <w:num w:numId="7">
-    <w:abstractNumId w:val="7"/>
-  </w:num>
-  <w:num w:numId="8">
-    <w:abstractNumId w:val="8"/>
-  </w:num>
-  <w:num w:numId="9">
-    <w:abstractNumId w:val="9"/>
-  </w:num>
-  <w:num w:numId="10">
-    <w:abstractNumId w:val="10"/>
   </w:num>
 </w:numbering>
 </file>
@@ -11238,19 +8031,6 @@
       </w:tblCellMar>
     </w:tblPr>
   </w:style>
-  <w:style w:type="table" w:styleId="Table9">
-    <w:basedOn w:val="TableNormal"/>
-    <w:tblPr>
-      <w:tblStyleRowBandSize w:val="1"/>
-      <w:tblStyleColBandSize w:val="1"/>
-      <w:tblCellMar>
-        <w:top w:w="100.0" w:type="dxa"/>
-        <w:left w:w="100.0" w:type="dxa"/>
-        <w:bottom w:w="100.0" w:type="dxa"/>
-        <w:right w:w="100.0" w:type="dxa"/>
-      </w:tblCellMar>
-    </w:tblPr>
-  </w:style>
 </w:styles>
 </file>
 

</xml_diff>